<commit_message>
Add table and new vitd figure in french
Done in biorender ; working pdf generation
</commit_message>
<xml_diff>
--- a/dissertation document/Vitamin-D-Thesis V2 corrigé.docx
+++ b/dissertation document/Vitamin-D-Thesis V2 corrigé.docx
@@ -24678,16 +24678,9 @@
       <w:r>
         <w:t xml:space="preserve"> en microgramme, ce qui oblige les fabricants à </w:t>
       </w:r>
-      <w:del w:id="52" w:author="Jean Pascal De Bandt" w:date="2023-01-12T10:03:00Z">
-        <w:r>
-          <w:delText xml:space="preserve">montrer </w:delText>
-        </w:r>
-      </w:del>
-      <w:ins w:id="53" w:author="Jean Pascal De Bandt" w:date="2023-01-12T10:03:00Z">
-        <w:r>
-          <w:t xml:space="preserve">donner </w:t>
-        </w:r>
-      </w:ins>
+      <w:r>
+        <w:t xml:space="preserve">donner </w:t>
+      </w:r>
       <w:r>
         <w:t>l’information en microgramme</w:t>
       </w:r>
@@ -24772,7 +24765,7 @@
         </w:rPr>
         <w:t xml:space="preserve"> </w:t>
       </w:r>
-      <w:commentRangeStart w:id="54"/>
+      <w:commentRangeStart w:id="52"/>
       <w:r>
         <w:rPr>
           <w:b/>
@@ -24870,12 +24863,12 @@
         </w:rPr>
         <w:t>document.]</w:t>
       </w:r>
-      <w:commentRangeEnd w:id="54"/>
+      <w:commentRangeEnd w:id="52"/>
       <w:r>
         <w:rPr>
           <w:rStyle w:val="CommentReference"/>
         </w:rPr>
-        <w:commentReference w:id="54"/>
+        <w:commentReference w:id="52"/>
       </w:r>
     </w:p>
     <w:p>
@@ -24885,7 +24878,7 @@
         <w:ind w:left="117" w:right="126" w:firstLine="218"/>
         <w:jc w:val="both"/>
       </w:pPr>
-      <w:commentRangeStart w:id="55"/>
+      <w:commentRangeStart w:id="53"/>
       <w:r>
         <w:t>Une comparaison de la dose de vitamine D pour 1000 UI par jour, ou l’équivalent de la dose en</w:t>
       </w:r>
@@ -25164,11 +25157,7 @@
       </w:r>
       <w:proofErr w:type="spellEnd"/>
       <w:r>
-        <w:t xml:space="preserve"> de ~13 ng/mL) montre qu’une supplémentation en cholécalciférol augmente </w:t>
-      </w:r>
-      <w:proofErr w:type="gramStart"/>
-      <w:r>
-        <w:t>l</w:t>
+        <w:t xml:space="preserve"> de ~13 ng/mL) montre qu’une supplémentation en cholécalciférol augmente l</w:t>
       </w:r>
       <w:r>
         <w:t xml:space="preserve">a </w:t>
@@ -25180,11 +25169,7 @@
         <w:t xml:space="preserve"> </w:t>
       </w:r>
       <w:r>
-        <w:t>concentration</w:t>
-      </w:r>
-      <w:proofErr w:type="gramEnd"/>
-      <w:r>
-        <w:t xml:space="preserve"> de </w:t>
+        <w:t xml:space="preserve">concentration de </w:t>
       </w:r>
       <w:proofErr w:type="spellStart"/>
       <w:r>
@@ -25202,12 +25187,12 @@
       <w:r>
         <w:t xml:space="preserve">). </w:t>
       </w:r>
-      <w:commentRangeEnd w:id="55"/>
+      <w:commentRangeEnd w:id="53"/>
       <w:r>
         <w:rPr>
           <w:rStyle w:val="CommentReference"/>
         </w:rPr>
-        <w:commentReference w:id="55"/>
+        <w:commentReference w:id="53"/>
       </w:r>
       <w:r>
         <w:t>Toutefois</w:t>
@@ -25225,7 +25210,6 @@
         <w:t xml:space="preserve">u </w:t>
       </w:r>
       <w:proofErr w:type="spellStart"/>
-      <w:proofErr w:type="gramStart"/>
       <w:r>
         <w:t>calcidiol</w:t>
       </w:r>
@@ -25243,11 +25227,7 @@
         <w:t>n</w:t>
       </w:r>
       <w:r>
-        <w:t>e</w:t>
-      </w:r>
-      <w:proofErr w:type="gramEnd"/>
-      <w:r>
-        <w:t xml:space="preserve"> serait</w:t>
+        <w:t>e serait</w:t>
       </w:r>
       <w:r>
         <w:t xml:space="preserve"> pas linéaire</w:t>
@@ -25393,10 +25373,10 @@
           <w:sz w:val="24"/>
         </w:rPr>
       </w:pPr>
-      <w:bookmarkStart w:id="56" w:name="Dose_recommandée_journalière"/>
-      <w:bookmarkStart w:id="57" w:name="_bookmark25"/>
-      <w:bookmarkEnd w:id="56"/>
-      <w:bookmarkEnd w:id="57"/>
+      <w:bookmarkStart w:id="54" w:name="Dose_recommandée_journalière"/>
+      <w:bookmarkStart w:id="55" w:name="_bookmark25"/>
+      <w:bookmarkEnd w:id="54"/>
+      <w:bookmarkEnd w:id="55"/>
       <w:r>
         <w:rPr>
           <w:rFonts w:ascii="Arial" w:hAnsi="Arial"/>
@@ -25604,8 +25584,8 @@
         </w:rPr>
         <w:t xml:space="preserve"> </w:t>
       </w:r>
-      <w:bookmarkStart w:id="58" w:name="_bookmark26"/>
-      <w:bookmarkEnd w:id="58"/>
+      <w:bookmarkStart w:id="56" w:name="_bookmark26"/>
+      <w:bookmarkEnd w:id="56"/>
       <w:r>
         <w:t>Administration</w:t>
       </w:r>
@@ -26728,7 +26708,7 @@
         </w:rPr>
         <w:t xml:space="preserve"> </w:t>
       </w:r>
-      <w:commentRangeStart w:id="59"/>
+      <w:commentRangeStart w:id="57"/>
       <w:r>
         <w:t>des</w:t>
       </w:r>
@@ -26768,12 +26748,12 @@
       <w:r>
         <w:t>blessures.</w:t>
       </w:r>
-      <w:commentRangeEnd w:id="59"/>
+      <w:commentRangeEnd w:id="57"/>
       <w:r>
         <w:rPr>
           <w:rStyle w:val="CommentReference"/>
         </w:rPr>
-        <w:commentReference w:id="59"/>
+        <w:commentReference w:id="57"/>
       </w:r>
     </w:p>
     <w:p>
@@ -26909,8 +26889,8 @@
           </wp:anchor>
         </w:drawing>
       </w:r>
-      <w:bookmarkStart w:id="60" w:name="_bookmark30"/>
-      <w:bookmarkEnd w:id="60"/>
+      <w:bookmarkStart w:id="58" w:name="_bookmark30"/>
+      <w:bookmarkEnd w:id="58"/>
       <w:r>
         <w:rPr>
           <w:b/>
@@ -27511,21 +27491,9 @@
         <w:t>Carmeliet</w:t>
       </w:r>
       <w:proofErr w:type="spellEnd"/>
-      <w:del w:id="61" w:author="Jean Pascal De Bandt" w:date="2023-01-13T09:30:00Z">
-        <w:r>
-          <w:delText xml:space="preserve">, </w:delText>
-        </w:r>
-      </w:del>
-      <w:ins w:id="62" w:author="Jean Pascal De Bandt" w:date="2023-01-13T09:30:00Z">
-        <w:r>
-          <w:t xml:space="preserve"> et al</w:t>
-        </w:r>
-      </w:ins>
-      <w:del w:id="63" w:author="Jean Pascal De Bandt" w:date="2023-01-13T09:30:00Z">
-        <w:r>
-          <w:delText>Dermauw et Bouillon</w:delText>
-        </w:r>
-      </w:del>
+      <w:r>
+        <w:t xml:space="preserve"> et al</w:t>
+      </w:r>
       <w:r>
         <w:t xml:space="preserve"> (</w:t>
       </w:r>
@@ -27537,11 +27505,9 @@
       <w:r>
         <w:t>)</w:t>
       </w:r>
-      <w:ins w:id="64" w:author="Jean Pascal De Bandt" w:date="2023-01-13T09:30:00Z">
-        <w:r>
-          <w:t>,</w:t>
-        </w:r>
-      </w:ins>
+      <w:r>
+        <w:t>,</w:t>
+      </w:r>
       <w:r>
         <w:t xml:space="preserve"> les recommandations en 2015 sont de 400-800</w:t>
       </w:r>
@@ -27554,7 +27520,7 @@
       <w:r>
         <w:t xml:space="preserve">UI/j. </w:t>
       </w:r>
-      <w:commentRangeStart w:id="65"/>
+      <w:commentRangeStart w:id="59"/>
       <w:r>
         <w:t>Cependant une dose plus élevée pourrait être bénéfique concernant les effets extra-osseux, en</w:t>
       </w:r>
@@ -27820,12 +27786,12 @@
         </w:rPr>
         <w:t>sujet.</w:t>
       </w:r>
-      <w:commentRangeEnd w:id="65"/>
+      <w:commentRangeEnd w:id="59"/>
       <w:r>
         <w:rPr>
           <w:rStyle w:val="CommentReference"/>
         </w:rPr>
-        <w:commentReference w:id="65"/>
+        <w:commentReference w:id="59"/>
       </w:r>
     </w:p>
     <w:p>
@@ -27854,11 +27820,11 @@
           <w:sz w:val="24"/>
         </w:rPr>
       </w:pPr>
-      <w:bookmarkStart w:id="66" w:name="Réévaluation_de_la_dose_recommandée_jour"/>
-      <w:bookmarkStart w:id="67" w:name="_bookmark28"/>
-      <w:bookmarkEnd w:id="66"/>
-      <w:bookmarkEnd w:id="67"/>
-      <w:commentRangeStart w:id="68"/>
+      <w:bookmarkStart w:id="60" w:name="Réévaluation_de_la_dose_recommandée_jour"/>
+      <w:bookmarkStart w:id="61" w:name="_bookmark28"/>
+      <w:bookmarkEnd w:id="60"/>
+      <w:bookmarkEnd w:id="61"/>
+      <w:commentRangeStart w:id="62"/>
       <w:r>
         <w:rPr>
           <w:rFonts w:ascii="Arial" w:hAnsi="Arial"/>
@@ -27963,12 +27929,12 @@
         </w:rPr>
         <w:t>journalière</w:t>
       </w:r>
-      <w:commentRangeEnd w:id="68"/>
+      <w:commentRangeEnd w:id="62"/>
       <w:r>
         <w:rPr>
           <w:rStyle w:val="CommentReference"/>
         </w:rPr>
-        <w:commentReference w:id="68"/>
+        <w:commentReference w:id="62"/>
       </w:r>
     </w:p>
     <w:p>
@@ -28009,16 +27975,16 @@
       <w:r>
         <w:t xml:space="preserve">des études, ce qui rend l’analyse </w:t>
       </w:r>
-      <w:commentRangeStart w:id="69"/>
+      <w:commentRangeStart w:id="63"/>
       <w:r>
         <w:t>conservative</w:t>
       </w:r>
-      <w:commentRangeEnd w:id="69"/>
+      <w:commentRangeEnd w:id="63"/>
       <w:r>
         <w:rPr>
           <w:rStyle w:val="CommentReference"/>
         </w:rPr>
-        <w:commentReference w:id="69"/>
+        <w:commentReference w:id="63"/>
       </w:r>
       <w:r>
         <w:t>, les auteurs ont trouvé une association inverse</w:t>
@@ -28101,44 +28067,10 @@
         </w:rPr>
         <w:t xml:space="preserve"> </w:t>
       </w:r>
-      <w:del w:id="70" w:author="Jean Pascal De Bandt" w:date="2023-01-13T09:35:00Z">
-        <w:r>
-          <w:delText>taux</w:delText>
-        </w:r>
-        <w:r>
-          <w:rPr>
-            <w:spacing w:val="5"/>
-          </w:rPr>
-          <w:delText xml:space="preserve"> </w:delText>
-        </w:r>
-        <w:r>
-          <w:delText>sérique</w:delText>
-        </w:r>
-        <w:r>
-          <w:rPr>
-            <w:spacing w:val="6"/>
-          </w:rPr>
-          <w:delText xml:space="preserve"> </w:delText>
-        </w:r>
-        <w:r>
-          <w:delText>de</w:delText>
-        </w:r>
-        <w:r>
-          <w:rPr>
-            <w:spacing w:val="7"/>
-          </w:rPr>
-          <w:delText xml:space="preserve"> </w:delText>
-        </w:r>
-        <w:r>
-          <w:delText>25(OH)D</w:delText>
-        </w:r>
-      </w:del>
       <w:proofErr w:type="spellStart"/>
-      <w:ins w:id="71" w:author="Jean Pascal De Bandt" w:date="2023-01-13T09:35:00Z">
-        <w:r>
-          <w:t>calcidiol</w:t>
-        </w:r>
-      </w:ins>
+      <w:r>
+        <w:t>calcidiol</w:t>
+      </w:r>
       <w:proofErr w:type="spellEnd"/>
       <w:r>
         <w:t>,</w:t>
@@ -28149,31 +28081,9 @@
         </w:rPr>
         <w:t xml:space="preserve"> </w:t>
       </w:r>
-      <w:del w:id="72" w:author="Jean Pascal De Bandt" w:date="2023-01-13T09:36:00Z">
-        <w:r>
-          <w:delText>où</w:delText>
-        </w:r>
-        <w:r>
-          <w:rPr>
-            <w:spacing w:val="5"/>
-          </w:rPr>
-          <w:delText xml:space="preserve"> </w:delText>
-        </w:r>
-        <w:r>
-          <w:delText>le</w:delText>
-        </w:r>
-        <w:r>
-          <w:rPr>
-            <w:spacing w:val="6"/>
-          </w:rPr>
-          <w:delText xml:space="preserve"> </w:delText>
-        </w:r>
-      </w:del>
-      <w:ins w:id="73" w:author="Jean Pascal De Bandt" w:date="2023-01-13T09:36:00Z">
-        <w:r>
-          <w:t>avec un risque (</w:t>
-        </w:r>
-      </w:ins>
+      <w:r>
+        <w:t>avec un risque (</w:t>
+      </w:r>
       <w:proofErr w:type="spellStart"/>
       <w:r>
         <w:t>hazard</w:t>
@@ -28188,19 +28098,9 @@
       <w:r>
         <w:t>ratio</w:t>
       </w:r>
-      <w:ins w:id="74" w:author="Jean Pascal De Bandt" w:date="2023-01-13T09:36:00Z">
-        <w:r>
-          <w:t xml:space="preserve">), </w:t>
-        </w:r>
-      </w:ins>
-      <w:del w:id="75" w:author="Jean Pascal De Bandt" w:date="2023-01-13T09:36:00Z">
-        <w:r>
-          <w:rPr>
-            <w:spacing w:val="6"/>
-          </w:rPr>
-          <w:delText xml:space="preserve"> </w:delText>
-        </w:r>
-      </w:del>
+      <w:r>
+        <w:t xml:space="preserve">), </w:t>
+      </w:r>
       <w:r>
         <w:t>pour</w:t>
       </w:r>
@@ -28210,131 +28110,53 @@
       <w:r>
         <w:t>l</w:t>
       </w:r>
-      <w:ins w:id="76" w:author="Jean Pascal De Bandt" w:date="2023-01-13T09:37:00Z">
-        <w:r>
-          <w:t xml:space="preserve">es patients présentant </w:t>
-        </w:r>
-      </w:ins>
-      <w:del w:id="77" w:author="Jean Pascal De Bandt" w:date="2023-01-13T09:37:00Z">
-        <w:r>
-          <w:delText>a catégorie de</w:delText>
-        </w:r>
-      </w:del>
-      <w:ins w:id="78" w:author="Jean Pascal De Bandt" w:date="2023-01-13T09:37:00Z">
-        <w:r>
-          <w:t>les</w:t>
-        </w:r>
-      </w:ins>
+      <w:r>
+        <w:t>es patients présentant les</w:t>
+      </w:r>
       <w:r>
         <w:t xml:space="preserve"> concentration</w:t>
       </w:r>
-      <w:ins w:id="79" w:author="Jean Pascal De Bandt" w:date="2023-01-13T09:37:00Z">
-        <w:r>
-          <w:t>s</w:t>
-        </w:r>
-      </w:ins>
+      <w:r>
+        <w:t>s</w:t>
+      </w:r>
       <w:r>
         <w:t xml:space="preserve"> l</w:t>
       </w:r>
-      <w:ins w:id="80" w:author="Jean Pascal De Bandt" w:date="2023-01-13T09:37:00Z">
-        <w:r>
-          <w:t>es</w:t>
-        </w:r>
-      </w:ins>
-      <w:del w:id="81" w:author="Jean Pascal De Bandt" w:date="2023-01-13T09:37:00Z">
-        <w:r>
-          <w:delText>a</w:delText>
-        </w:r>
-      </w:del>
+      <w:r>
+        <w:t>es</w:t>
+      </w:r>
       <w:r>
         <w:t xml:space="preserve"> plus basse</w:t>
       </w:r>
-      <w:ins w:id="82" w:author="Jean Pascal De Bandt" w:date="2023-01-13T09:37:00Z">
-        <w:r>
-          <w:t>s</w:t>
-        </w:r>
-      </w:ins>
+      <w:r>
+        <w:t>s</w:t>
+      </w:r>
       <w:r>
         <w:t xml:space="preserve"> (0 - 9 ng/mL) </w:t>
       </w:r>
-      <w:del w:id="83" w:author="Jean Pascal De Bandt" w:date="2023-01-13T09:36:00Z">
-        <w:r>
-          <w:delText>est d</w:delText>
-        </w:r>
-      </w:del>
-      <w:ins w:id="84" w:author="Jean Pascal De Bandt" w:date="2023-01-13T09:36:00Z">
-        <w:r>
-          <w:t>d</w:t>
-        </w:r>
-      </w:ins>
+      <w:r>
+        <w:t>d</w:t>
+      </w:r>
       <w:r>
         <w:t>e 1</w:t>
       </w:r>
-      <w:del w:id="85" w:author="Jean Pascal De Bandt" w:date="2023-01-13T09:37:00Z">
-        <w:r>
-          <w:delText>.</w:delText>
-        </w:r>
-      </w:del>
-      <w:ins w:id="86" w:author="Jean Pascal De Bandt" w:date="2023-01-13T09:37:00Z">
-        <w:r>
-          <w:t>,</w:t>
-        </w:r>
-      </w:ins>
+      <w:r>
+        <w:t>,</w:t>
+      </w:r>
       <w:r>
         <w:t>9</w:t>
       </w:r>
-      <w:ins w:id="87" w:author="Jean Pascal De Bandt" w:date="2023-01-13T09:36:00Z">
-        <w:r>
-          <w:t>, significativement plu</w:t>
-        </w:r>
-      </w:ins>
-      <w:ins w:id="88" w:author="Jean Pascal De Bandt" w:date="2023-01-13T09:37:00Z">
-        <w:r>
-          <w:t>s important que pour ceux aya</w:t>
-        </w:r>
-      </w:ins>
-      <w:ins w:id="89" w:author="Jean Pascal De Bandt" w:date="2023-01-13T09:38:00Z">
-        <w:r>
-          <w:t xml:space="preserve">nt </w:t>
-        </w:r>
-      </w:ins>
-      <w:del w:id="90" w:author="Jean Pascal De Bandt" w:date="2023-01-13T09:38:00Z">
-        <w:r>
-          <w:delText>, et décroit jusqu’à atteindre 1.0</w:delText>
-        </w:r>
-        <w:r>
-          <w:rPr>
-            <w:spacing w:val="1"/>
-          </w:rPr>
-          <w:delText xml:space="preserve"> </w:delText>
-        </w:r>
-        <w:r>
-          <w:delText xml:space="preserve">pour </w:delText>
-        </w:r>
-      </w:del>
+      <w:r>
+        <w:t xml:space="preserve">, significativement plus important que pour ceux ayant </w:t>
+      </w:r>
       <w:r>
         <w:t xml:space="preserve">une concentration </w:t>
       </w:r>
-      <w:del w:id="91" w:author="Jean Pascal De Bandt" w:date="2023-01-13T09:38:00Z">
-        <w:r>
-          <w:delText xml:space="preserve">de </w:delText>
-        </w:r>
-      </w:del>
-      <w:ins w:id="92" w:author="Jean Pascal De Bandt" w:date="2023-01-13T09:38:00Z">
-        <w:r>
-          <w:t xml:space="preserve">supérieure ou égale à </w:t>
-        </w:r>
-      </w:ins>
-      <w:r>
-        <w:t>40 ng/mL</w:t>
-      </w:r>
-      <w:del w:id="93" w:author="Jean Pascal De Bandt" w:date="2023-01-13T09:38:00Z">
-        <w:r>
-          <w:delText xml:space="preserve"> et reste stable pour une concentration supérieure à 40 ng/mL</w:delText>
-        </w:r>
-      </w:del>
-      <w:r>
-        <w:t>.</w:t>
+      <w:r>
+        <w:t xml:space="preserve">supérieure ou égale à </w:t>
+      </w:r>
+      <w:r>
+        <w:t>40 ng/mL.</w:t>
       </w:r>
       <w:r>
         <w:rPr>
@@ -28468,78 +28290,27 @@
         </w:rPr>
         <w:t xml:space="preserve"> </w:t>
       </w:r>
-      <w:ins w:id="94" w:author="Jean Pascal De Bandt" w:date="2023-01-13T09:38:00Z">
-        <w:r>
-          <w:rPr>
-            <w:spacing w:val="6"/>
-          </w:rPr>
-          <w:t xml:space="preserve">la cible </w:t>
-        </w:r>
-      </w:ins>
-      <w:ins w:id="95" w:author="Jean Pascal De Bandt" w:date="2023-01-13T09:39:00Z">
-        <w:r>
-          <w:rPr>
-            <w:spacing w:val="6"/>
-          </w:rPr>
-          <w:t>thérapeutique</w:t>
-        </w:r>
-      </w:ins>
-      <w:del w:id="96" w:author="Jean Pascal De Bandt" w:date="2023-01-13T09:39:00Z">
-        <w:r>
-          <w:delText>des</w:delText>
-        </w:r>
-        <w:r>
-          <w:rPr>
-            <w:spacing w:val="5"/>
-          </w:rPr>
-          <w:delText xml:space="preserve"> </w:delText>
-        </w:r>
-        <w:r>
-          <w:delText>niveaux</w:delText>
-        </w:r>
-        <w:r>
-          <w:rPr>
-            <w:spacing w:val="5"/>
-          </w:rPr>
-          <w:delText xml:space="preserve"> </w:delText>
-        </w:r>
-        <w:r>
-          <w:delText>inférieurs</w:delText>
-        </w:r>
-        <w:r>
-          <w:rPr>
-            <w:spacing w:val="1"/>
-          </w:rPr>
-          <w:delText xml:space="preserve"> </w:delText>
-        </w:r>
-        <w:r>
-          <w:delText>à 20 ng/mL seraient trop bas pour une bonne santé de la population et que le niveau</w:delText>
-        </w:r>
-      </w:del>
+      <w:r>
+        <w:rPr>
+          <w:spacing w:val="6"/>
+        </w:rPr>
+        <w:t>la cible thérapeutique</w:t>
+      </w:r>
       <w:r>
         <w:t xml:space="preserve"> de 30 ng/mL</w:t>
       </w:r>
-      <w:ins w:id="97" w:author="Jean Pascal De Bandt" w:date="2023-01-13T09:39:00Z">
-        <w:r>
-          <w:t>,</w:t>
-        </w:r>
-      </w:ins>
+      <w:r>
+        <w:t>,</w:t>
+      </w:r>
       <w:r>
         <w:rPr>
           <w:spacing w:val="1"/>
         </w:rPr>
         <w:t xml:space="preserve"> </w:t>
       </w:r>
-      <w:ins w:id="98" w:author="Jean Pascal De Bandt" w:date="2023-01-13T09:39:00Z">
-        <w:r>
-          <w:t>retenue</w:t>
-        </w:r>
-      </w:ins>
-      <w:del w:id="99" w:author="Jean Pascal De Bandt" w:date="2023-01-13T09:39:00Z">
-        <w:r>
-          <w:delText>suggéré</w:delText>
-        </w:r>
-      </w:del>
+      <w:r>
+        <w:t>retenue</w:t>
+      </w:r>
       <w:r>
         <w:rPr>
           <w:spacing w:val="-11"/>
@@ -28558,28 +28329,15 @@
       <w:r>
         <w:t>l’IOM</w:t>
       </w:r>
-      <w:ins w:id="100" w:author="Jean Pascal De Bandt" w:date="2023-01-13T09:39:00Z">
-        <w:r>
-          <w:t>,</w:t>
-        </w:r>
-      </w:ins>
+      <w:r>
+        <w:t>,</w:t>
+      </w:r>
       <w:r>
         <w:rPr>
           <w:spacing w:val="-10"/>
         </w:rPr>
         <w:t xml:space="preserve"> </w:t>
       </w:r>
-      <w:del w:id="101" w:author="Jean Pascal De Bandt" w:date="2023-01-13T09:39:00Z">
-        <w:r>
-          <w:delText>ne</w:delText>
-        </w:r>
-        <w:r>
-          <w:rPr>
-            <w:spacing w:val="-9"/>
-          </w:rPr>
-          <w:delText xml:space="preserve"> </w:delText>
-        </w:r>
-      </w:del>
       <w:r>
         <w:t>serait</w:t>
       </w:r>
@@ -28589,61 +28347,9 @@
         </w:rPr>
         <w:t xml:space="preserve"> </w:t>
       </w:r>
-      <w:del w:id="102" w:author="Jean Pascal De Bandt" w:date="2023-01-13T09:40:00Z">
-        <w:r>
-          <w:delText>pas</w:delText>
-        </w:r>
-        <w:r>
-          <w:rPr>
-            <w:spacing w:val="-10"/>
-          </w:rPr>
-          <w:delText xml:space="preserve"> </w:delText>
-        </w:r>
-        <w:r>
-          <w:delText>idéal,</w:delText>
-        </w:r>
-        <w:r>
-          <w:rPr>
-            <w:spacing w:val="-9"/>
-          </w:rPr>
-          <w:delText xml:space="preserve"> </w:delText>
-        </w:r>
-        <w:r>
-          <w:delText>et</w:delText>
-        </w:r>
-        <w:r>
-          <w:rPr>
-            <w:spacing w:val="-10"/>
-          </w:rPr>
-          <w:delText xml:space="preserve"> </w:delText>
-        </w:r>
-        <w:r>
-          <w:delText>qu’il</w:delText>
-        </w:r>
-        <w:r>
-          <w:rPr>
-            <w:spacing w:val="-9"/>
-          </w:rPr>
-          <w:delText xml:space="preserve"> </w:delText>
-        </w:r>
-        <w:r>
-          <w:delText>serait</w:delText>
-        </w:r>
-        <w:r>
-          <w:rPr>
-            <w:spacing w:val="-9"/>
-          </w:rPr>
-          <w:delText xml:space="preserve"> </w:delText>
-        </w:r>
-        <w:r>
-          <w:delText>préférable</w:delText>
-        </w:r>
-      </w:del>
-      <w:ins w:id="103" w:author="Jean Pascal De Bandt" w:date="2023-01-13T09:40:00Z">
-        <w:r>
-          <w:t>trop basse</w:t>
-        </w:r>
-      </w:ins>
+      <w:r>
+        <w:t>trop basse</w:t>
+      </w:r>
       <w:r>
         <w:t>.</w:t>
       </w:r>
@@ -28653,7 +28359,7 @@
         </w:rPr>
         <w:t xml:space="preserve"> </w:t>
       </w:r>
-      <w:commentRangeStart w:id="104"/>
+      <w:commentRangeStart w:id="64"/>
       <w:r>
         <w:t>De</w:t>
       </w:r>
@@ -29005,12 +28711,12 @@
         </w:rPr>
         <w:t xml:space="preserve"> </w:t>
       </w:r>
-      <w:commentRangeEnd w:id="104"/>
+      <w:commentRangeEnd w:id="64"/>
       <w:r>
         <w:rPr>
           <w:rStyle w:val="CommentReference"/>
         </w:rPr>
-        <w:commentReference w:id="104"/>
+        <w:commentReference w:id="64"/>
       </w:r>
       <w:r>
         <w:t>(Figure</w:t>
@@ -29097,8 +28803,8 @@
           <w:sz w:val="20"/>
         </w:rPr>
       </w:pPr>
-      <w:bookmarkStart w:id="105" w:name="_bookmark29"/>
-      <w:bookmarkEnd w:id="105"/>
+      <w:bookmarkStart w:id="65" w:name="_bookmark29"/>
+      <w:bookmarkEnd w:id="65"/>
       <w:r>
         <w:rPr>
           <w:b/>
@@ -29114,92 +28820,28 @@
         </w:rPr>
         <w:t>i</w:t>
       </w:r>
-      <w:ins w:id="106" w:author="Jean Pascal De Bandt" w:date="2023-01-12T12:31:00Z">
-        <w:r>
-          <w:rPr>
-            <w:b/>
-            <w:smallCaps/>
-            <w:sz w:val="20"/>
-          </w:rPr>
-          <w:t>g</w:t>
-        </w:r>
-      </w:ins>
-      <w:del w:id="107" w:author="Jean Pascal De Bandt" w:date="2023-01-12T12:31:00Z">
-        <w:r>
-          <w:rPr>
-            <w:b/>
-            <w:sz w:val="20"/>
-          </w:rPr>
-          <w:delText>G</w:delText>
-        </w:r>
-      </w:del>
       <w:r>
         <w:rPr>
           <w:b/>
           <w:smallCaps/>
           <w:sz w:val="20"/>
         </w:rPr>
+        <w:t>g</w:t>
+      </w:r>
+      <w:r>
+        <w:rPr>
+          <w:b/>
+          <w:smallCaps/>
+          <w:sz w:val="20"/>
+        </w:rPr>
         <w:t>ure</w:t>
       </w:r>
-      <w:del w:id="108" w:author="Jean Pascal De Bandt" w:date="2023-01-12T12:31:00Z">
-        <w:r>
-          <w:rPr>
-            <w:b/>
-            <w:spacing w:val="-7"/>
-            <w:sz w:val="20"/>
-          </w:rPr>
-          <w:delText xml:space="preserve"> </w:delText>
-        </w:r>
-      </w:del>
-      <w:del w:id="109" w:author="Jean Pascal De Bandt" w:date="2023-01-17T17:20:00Z">
-        <w:r>
-          <w:rPr>
-            <w:b/>
-            <w:sz w:val="20"/>
-          </w:rPr>
-          <w:delText>2.</w:delText>
-        </w:r>
-      </w:del>
-      <w:del w:id="110" w:author="Jean Pascal De Bandt" w:date="2023-01-17T17:21:00Z">
-        <w:r>
-          <w:rPr>
-            <w:b/>
-            <w:sz w:val="20"/>
-          </w:rPr>
-          <w:delText>7</w:delText>
-        </w:r>
-        <w:r>
-          <w:rPr>
-            <w:b/>
-            <w:spacing w:val="-6"/>
-            <w:sz w:val="20"/>
-          </w:rPr>
-          <w:delText xml:space="preserve"> </w:delText>
-        </w:r>
-      </w:del>
-      <w:ins w:id="111" w:author="Jean Pascal De Bandt" w:date="2023-01-17T17:21:00Z">
-        <w:r>
-          <w:rPr>
-            <w:b/>
-            <w:sz w:val="20"/>
-          </w:rPr>
-          <w:t>9</w:t>
-        </w:r>
-        <w:r>
-          <w:rPr>
-            <w:b/>
-            <w:spacing w:val="-6"/>
-            <w:sz w:val="20"/>
-          </w:rPr>
-          <w:t xml:space="preserve"> </w:t>
-        </w:r>
-      </w:ins>
       <w:r>
         <w:rPr>
           <w:b/>
           <w:sz w:val="20"/>
         </w:rPr>
-        <w:t>–</w:t>
+        <w:t>9</w:t>
       </w:r>
       <w:r>
         <w:rPr>
@@ -29211,6 +28853,21 @@
       </w:r>
       <w:r>
         <w:rPr>
+          <w:b/>
+          <w:sz w:val="20"/>
+        </w:rPr>
+        <w:t>–</w:t>
+      </w:r>
+      <w:r>
+        <w:rPr>
+          <w:b/>
+          <w:spacing w:val="-6"/>
+          <w:sz w:val="20"/>
+        </w:rPr>
+        <w:t xml:space="preserve"> </w:t>
+      </w:r>
+      <w:r>
+        <w:rPr>
           <w:sz w:val="20"/>
         </w:rPr>
         <w:t>Hazard</w:t>
@@ -29235,21 +28892,6 @@
         </w:rPr>
         <w:t xml:space="preserve"> </w:t>
       </w:r>
-      <w:del w:id="112" w:author="Jean Pascal De Bandt" w:date="2023-01-17T17:21:00Z">
-        <w:r>
-          <w:rPr>
-            <w:sz w:val="20"/>
-          </w:rPr>
-          <w:delText>globaux</w:delText>
-        </w:r>
-        <w:r>
-          <w:rPr>
-            <w:spacing w:val="-2"/>
-            <w:sz w:val="20"/>
-          </w:rPr>
-          <w:delText xml:space="preserve"> </w:delText>
-        </w:r>
-      </w:del>
       <w:r>
         <w:rPr>
           <w:sz w:val="20"/>
@@ -29263,7 +28905,6 @@
         </w:rPr>
         <w:t xml:space="preserve"> </w:t>
       </w:r>
-      <w:proofErr w:type="gramStart"/>
       <w:r>
         <w:rPr>
           <w:sz w:val="20"/>
@@ -29283,7 +28924,6 @@
         </w:rPr>
         <w:t>ajustés</w:t>
       </w:r>
-      <w:proofErr w:type="gramEnd"/>
       <w:r>
         <w:rPr>
           <w:spacing w:val="-2"/>
@@ -29291,49 +28931,13 @@
         </w:rPr>
         <w:t xml:space="preserve"> </w:t>
       </w:r>
-      <w:ins w:id="113" w:author="Jean Pascal De Bandt" w:date="2023-01-17T17:21:00Z">
-        <w:r>
-          <w:rPr>
-            <w:spacing w:val="-2"/>
-            <w:sz w:val="20"/>
-          </w:rPr>
-          <w:t>pour</w:t>
-        </w:r>
-      </w:ins>
-      <w:del w:id="114" w:author="Jean Pascal De Bandt" w:date="2023-01-17T17:21:00Z">
-        <w:r>
-          <w:rPr>
-            <w:sz w:val="20"/>
-          </w:rPr>
-          <w:delText>en</w:delText>
-        </w:r>
-        <w:r>
-          <w:rPr>
-            <w:spacing w:val="-3"/>
-            <w:sz w:val="20"/>
-          </w:rPr>
-          <w:delText xml:space="preserve"> </w:delText>
-        </w:r>
-        <w:r>
-          <w:rPr>
-            <w:sz w:val="20"/>
-          </w:rPr>
-          <w:delText>fonction</w:delText>
-        </w:r>
-        <w:r>
-          <w:rPr>
-            <w:spacing w:val="-2"/>
-            <w:sz w:val="20"/>
-          </w:rPr>
-          <w:delText xml:space="preserve"> </w:delText>
-        </w:r>
-        <w:r>
-          <w:rPr>
-            <w:sz w:val="20"/>
-          </w:rPr>
-          <w:delText>de</w:delText>
-        </w:r>
-      </w:del>
+      <w:r>
+        <w:rPr>
+          <w:spacing w:val="-2"/>
+          <w:sz w:val="20"/>
+        </w:rPr>
+        <w:t>pour</w:t>
+      </w:r>
       <w:r>
         <w:rPr>
           <w:spacing w:val="-3"/>
@@ -29425,29 +29029,19 @@
         </w:rPr>
         <w:t xml:space="preserve">entre </w:t>
       </w:r>
-      <w:del w:id="115" w:author="Jean Pascal De Bandt" w:date="2023-01-17T17:21:00Z">
-        <w:r>
-          <w:rPr>
-            <w:sz w:val="20"/>
-          </w:rPr>
-          <w:delText>le taux sérique de 25-hydroxyvitamine D</w:delText>
-        </w:r>
-      </w:del>
-      <w:ins w:id="116" w:author="Jean Pascal De Bandt" w:date="2023-01-17T17:21:00Z">
-        <w:r>
-          <w:rPr>
-            <w:sz w:val="20"/>
-          </w:rPr>
-          <w:t xml:space="preserve">le </w:t>
-        </w:r>
-        <w:proofErr w:type="spellStart"/>
-        <w:r>
-          <w:rPr>
-            <w:sz w:val="20"/>
-          </w:rPr>
-          <w:t>calcidiol</w:t>
-        </w:r>
-      </w:ins>
+      <w:r>
+        <w:rPr>
+          <w:sz w:val="20"/>
+        </w:rPr>
+        <w:t xml:space="preserve">le </w:t>
+      </w:r>
+      <w:proofErr w:type="spellStart"/>
+      <w:r>
+        <w:rPr>
+          <w:sz w:val="20"/>
+        </w:rPr>
+        <w:t>calcidiol</w:t>
+      </w:r>
       <w:proofErr w:type="spellEnd"/>
       <w:r>
         <w:rPr>
@@ -29455,94 +29049,12 @@
         </w:rPr>
         <w:t xml:space="preserve"> et la mortalité toutes causes confondues </w:t>
       </w:r>
-      <w:ins w:id="117" w:author="Jean Pascal De Bandt" w:date="2023-01-17T17:22:00Z">
-        <w:r>
-          <w:rPr>
-            <w:sz w:val="20"/>
-          </w:rPr>
-          <w:t>(</w:t>
-        </w:r>
-      </w:ins>
-      <w:del w:id="118" w:author="Jean Pascal De Bandt" w:date="2023-01-17T17:22:00Z">
-        <w:r>
-          <w:rPr>
-            <w:sz w:val="20"/>
-          </w:rPr>
-          <w:delText>: 1966-</w:delText>
-        </w:r>
-        <w:r>
-          <w:rPr>
-            <w:spacing w:val="-47"/>
-            <w:sz w:val="20"/>
-          </w:rPr>
-          <w:delText xml:space="preserve"> </w:delText>
-        </w:r>
-        <w:r>
-          <w:rPr>
-            <w:sz w:val="20"/>
-          </w:rPr>
-          <w:delText>2013.</w:delText>
-        </w:r>
-        <w:r>
-          <w:rPr>
-            <w:spacing w:val="-2"/>
-            <w:sz w:val="20"/>
-          </w:rPr>
-          <w:delText xml:space="preserve"> </w:delText>
-        </w:r>
-        <w:r>
-          <w:rPr>
-            <w:sz w:val="20"/>
-          </w:rPr>
-          <w:delText>25(OH)D</w:delText>
-        </w:r>
-        <w:r>
-          <w:rPr>
-            <w:spacing w:val="-1"/>
-            <w:sz w:val="20"/>
-          </w:rPr>
-          <w:delText xml:space="preserve"> </w:delText>
-        </w:r>
-        <w:r>
-          <w:rPr>
-            <w:sz w:val="20"/>
-          </w:rPr>
-          <w:delText>=</w:delText>
-        </w:r>
-        <w:r>
-          <w:rPr>
-            <w:spacing w:val="-2"/>
-            <w:sz w:val="20"/>
-          </w:rPr>
-          <w:delText xml:space="preserve"> </w:delText>
-        </w:r>
-        <w:r>
-          <w:rPr>
-            <w:sz w:val="20"/>
-          </w:rPr>
-          <w:delText>25-hydroxyvitamine</w:delText>
-        </w:r>
-        <w:r>
-          <w:rPr>
-            <w:spacing w:val="-1"/>
-            <w:sz w:val="20"/>
-          </w:rPr>
-          <w:delText xml:space="preserve"> </w:delText>
-        </w:r>
-        <w:r>
-          <w:rPr>
-            <w:sz w:val="20"/>
-          </w:rPr>
-          <w:delText>D.</w:delText>
-        </w:r>
-        <w:r>
-          <w:rPr>
-            <w:spacing w:val="-1"/>
-            <w:sz w:val="20"/>
-          </w:rPr>
-          <w:delText xml:space="preserve"> </w:delText>
-        </w:r>
-      </w:del>
+      <w:r>
+        <w:rPr>
+          <w:sz w:val="20"/>
+        </w:rPr>
+        <w:t>(</w:t>
+      </w:r>
       <w:r>
         <w:rPr>
           <w:sz w:val="20"/>
@@ -29582,14 +29094,6 @@
         </w:rPr>
         <w:t xml:space="preserve"> </w:t>
       </w:r>
-      <w:del w:id="119" w:author="Jean Pascal De Bandt" w:date="2023-01-17T17:22:00Z">
-        <w:r>
-          <w:rPr>
-            <w:sz w:val="20"/>
-          </w:rPr>
-          <w:delText>(</w:delText>
-        </w:r>
-      </w:del>
       <w:hyperlink w:anchor="_bookmark72" w:history="1">
         <w:r>
           <w:rPr>
@@ -29620,7 +29124,7 @@
           <w:sz w:val="28"/>
         </w:rPr>
       </w:pPr>
-      <w:commentRangeStart w:id="120"/>
+      <w:commentRangeStart w:id="66"/>
       <w:r>
         <w:rPr>
           <w:w w:val="95"/>
@@ -30080,15 +29584,7 @@
         <w:t xml:space="preserve"> </w:t>
       </w:r>
       <w:r>
-        <w:t xml:space="preserve">base de </w:t>
-      </w:r>
-      <w:proofErr w:type="gramStart"/>
-      <w:r>
-        <w:t>donnée</w:t>
-      </w:r>
-      <w:proofErr w:type="gramEnd"/>
-      <w:r>
-        <w:t xml:space="preserve"> </w:t>
+        <w:t xml:space="preserve">base de donnée </w:t>
       </w:r>
       <w:proofErr w:type="spellStart"/>
       <w:r>
@@ -30432,15 +29928,7 @@
         <w:t xml:space="preserve"> </w:t>
       </w:r>
       <w:r>
-        <w:t xml:space="preserve">du soleil qui </w:t>
-      </w:r>
-      <w:proofErr w:type="gramStart"/>
-      <w:r>
-        <w:t>s’ajoute en plus</w:t>
-      </w:r>
-      <w:proofErr w:type="gramEnd"/>
-      <w:r>
-        <w:t xml:space="preserve"> de ce seuil, déterminé via la régression linéaire ce qui constituerait un</w:t>
+        <w:t>du soleil qui s’ajoute en plus de ce seuil, déterminé via la régression linéaire ce qui constituerait un</w:t>
       </w:r>
       <w:r>
         <w:rPr>
@@ -30595,12 +30083,12 @@
         </w:rPr>
         <w:t xml:space="preserve"> </w:t>
       </w:r>
-      <w:commentRangeEnd w:id="120"/>
+      <w:commentRangeEnd w:id="66"/>
       <w:r>
         <w:rPr>
           <w:rStyle w:val="CommentReference"/>
         </w:rPr>
-        <w:commentReference w:id="120"/>
+        <w:commentReference w:id="66"/>
       </w:r>
     </w:p>
     <w:p>
@@ -32305,11 +31793,9 @@
         <w:ind w:left="117" w:right="163"/>
         <w:jc w:val="both"/>
       </w:pPr>
-      <w:proofErr w:type="gramStart"/>
       <w:r>
         <w:t>humains</w:t>
       </w:r>
-      <w:proofErr w:type="gramEnd"/>
       <w:r>
         <w:rPr>
           <w:spacing w:val="-7"/>
@@ -32855,10 +32341,10 @@
           <w:sz w:val="28"/>
         </w:rPr>
       </w:pPr>
-      <w:bookmarkStart w:id="121" w:name="Utilisation_thérapeutique"/>
-      <w:bookmarkStart w:id="122" w:name="_bookmark31"/>
-      <w:bookmarkEnd w:id="121"/>
-      <w:bookmarkEnd w:id="122"/>
+      <w:bookmarkStart w:id="67" w:name="Utilisation_thérapeutique"/>
+      <w:bookmarkStart w:id="68" w:name="_bookmark31"/>
+      <w:bookmarkEnd w:id="67"/>
+      <w:bookmarkEnd w:id="68"/>
       <w:r>
         <w:rPr>
           <w:rFonts w:ascii="Arial" w:hAnsi="Arial"/>
@@ -32908,68 +32394,33 @@
       <w:r>
         <w:t>La vitamine D est surtout utilisée en thérap</w:t>
       </w:r>
-      <w:ins w:id="123" w:author="Jean Pascal De Bandt" w:date="2023-01-18T15:44:00Z">
-        <w:r>
-          <w:t>eut</w:t>
-        </w:r>
-      </w:ins>
+      <w:r>
+        <w:t>eut</w:t>
+      </w:r>
       <w:r>
         <w:t>i</w:t>
       </w:r>
-      <w:ins w:id="124" w:author="Jean Pascal De Bandt" w:date="2023-01-18T15:44:00Z">
-        <w:r>
-          <w:t>qu</w:t>
-        </w:r>
-      </w:ins>
+      <w:r>
+        <w:t>qu</w:t>
+      </w:r>
       <w:r>
         <w:t>e afin de prévenir les carences</w:t>
       </w:r>
-      <w:ins w:id="125" w:author="Jean Pascal De Bandt" w:date="2023-01-18T15:44:00Z">
-        <w:r>
-          <w:t xml:space="preserve"> à des fins de </w:t>
-        </w:r>
-        <w:r>
-          <w:lastRenderedPageBreak/>
-          <w:t>« bonne santé » osseuse</w:t>
-        </w:r>
-      </w:ins>
-      <w:r>
-        <w:t>. Elle permet de préve</w:t>
-      </w:r>
-      <w:del w:id="126" w:author="Jean Pascal De Bandt" w:date="2023-01-18T15:44:00Z">
-        <w:r>
-          <w:delText>-</w:delText>
-        </w:r>
-        <w:r>
-          <w:rPr>
-            <w:spacing w:val="-52"/>
-          </w:rPr>
-          <w:delText xml:space="preserve"> </w:delText>
-        </w:r>
-      </w:del>
-      <w:r>
-        <w:t xml:space="preserve">nir </w:t>
-      </w:r>
-      <w:ins w:id="127" w:author="Jean Pascal De Bandt" w:date="2023-01-18T15:45:00Z">
-        <w:r>
-          <w:t>le</w:t>
-        </w:r>
-      </w:ins>
-      <w:del w:id="128" w:author="Jean Pascal De Bandt" w:date="2023-01-18T15:45:00Z">
-        <w:r>
-          <w:delText>du</w:delText>
-        </w:r>
-      </w:del>
-      <w:r>
-        <w:t xml:space="preserve"> rachitisme chez les enfants et </w:t>
-      </w:r>
-      <w:del w:id="129" w:author="Jean Pascal De Bandt" w:date="2023-01-18T15:45:00Z">
-        <w:r>
-          <w:delText xml:space="preserve">de </w:delText>
-        </w:r>
-      </w:del>
-      <w:r>
-        <w:t>l’ostéoporose chez les adultes et surtout chez les personnes</w:t>
+      <w:r>
+        <w:t xml:space="preserve"> à des fins de </w:t>
+      </w:r>
+      <w:r>
+        <w:lastRenderedPageBreak/>
+        <w:t>« bonne santé » osseuse</w:t>
+      </w:r>
+      <w:r>
+        <w:t xml:space="preserve">. Elle permet de prévenir </w:t>
+      </w:r>
+      <w:r>
+        <w:t>le</w:t>
+      </w:r>
+      <w:r>
+        <w:t xml:space="preserve"> rachitisme chez les enfants et l’ostéoporose chez les adultes et surtout chez les personnes</w:t>
       </w:r>
       <w:r>
         <w:rPr>
@@ -32980,30 +32431,16 @@
       <w:r>
         <w:t xml:space="preserve">âgées. De plus, le calcitriol, forme active de la vitamine D, est utilisé pour traiter </w:t>
       </w:r>
-      <w:commentRangeStart w:id="130"/>
-      <w:r>
-        <w:t>des maladies mé</w:t>
-      </w:r>
-      <w:del w:id="131" w:author="Jean Pascal De Bandt" w:date="2023-01-18T15:45:00Z">
-        <w:r>
-          <w:delText>-</w:delText>
-        </w:r>
-        <w:r>
-          <w:rPr>
-            <w:spacing w:val="1"/>
-          </w:rPr>
-          <w:delText xml:space="preserve"> </w:delText>
-        </w:r>
-      </w:del>
-      <w:r>
-        <w:t>taboliques liées à la thyroïde</w:t>
-      </w:r>
-      <w:commentRangeEnd w:id="130"/>
+      <w:commentRangeStart w:id="69"/>
+      <w:r>
+        <w:t>des maladies métaboliques liées à la thyroïde</w:t>
+      </w:r>
+      <w:commentRangeEnd w:id="69"/>
       <w:r>
         <w:rPr>
           <w:rStyle w:val="CommentReference"/>
         </w:rPr>
-        <w:commentReference w:id="130"/>
+        <w:commentReference w:id="69"/>
       </w:r>
       <w:r>
         <w:t xml:space="preserve">, telle que les hypoparathyroïdies, les </w:t>
@@ -33014,40 +32451,22 @@
       </w:r>
       <w:proofErr w:type="spellEnd"/>
       <w:r>
-        <w:t xml:space="preserve"> rénales, les os</w:t>
-      </w:r>
-      <w:del w:id="132" w:author="Jean Pascal De Bandt" w:date="2023-01-18T15:45:00Z">
-        <w:r>
-          <w:delText>-</w:delText>
-        </w:r>
-        <w:r>
-          <w:rPr>
-            <w:spacing w:val="1"/>
-          </w:rPr>
-          <w:delText xml:space="preserve"> </w:delText>
-        </w:r>
-      </w:del>
-      <w:r>
-        <w:t xml:space="preserve">téomalacies </w:t>
+        <w:t xml:space="preserve"> rénales, les ostéomalacies </w:t>
       </w:r>
       <w:proofErr w:type="spellStart"/>
       <w:r>
         <w:t>vitamino</w:t>
       </w:r>
       <w:proofErr w:type="spellEnd"/>
-      <w:ins w:id="133" w:author="Jean Pascal De Bandt" w:date="2023-01-18T15:47:00Z">
-        <w:r>
-          <w:t>-</w:t>
-        </w:r>
-      </w:ins>
+      <w:r>
+        <w:t>-</w:t>
+      </w:r>
       <w:r>
         <w:t>résistantes, les pseudo</w:t>
       </w:r>
-      <w:ins w:id="134" w:author="Jean Pascal De Bandt" w:date="2023-01-18T15:48:00Z">
-        <w:r>
-          <w:t>-</w:t>
-        </w:r>
-      </w:ins>
+      <w:r>
+        <w:t>-</w:t>
+      </w:r>
       <w:r>
         <w:t xml:space="preserve">hypoparathyroïdies et les rachitismes </w:t>
       </w:r>
@@ -33056,11 +32475,9 @@
         <w:t>vitamino</w:t>
       </w:r>
       <w:proofErr w:type="spellEnd"/>
-      <w:ins w:id="135" w:author="Jean Pascal De Bandt" w:date="2023-01-18T15:49:00Z">
-        <w:r>
-          <w:t>-</w:t>
-        </w:r>
-      </w:ins>
+      <w:r>
+        <w:t>-</w:t>
+      </w:r>
       <w:r>
         <w:t>résistants</w:t>
       </w:r>
@@ -33122,10 +32539,10 @@
           <w:sz w:val="28"/>
         </w:rPr>
       </w:pPr>
-      <w:bookmarkStart w:id="136" w:name="Toxicité"/>
-      <w:bookmarkStart w:id="137" w:name="_bookmark32"/>
-      <w:bookmarkEnd w:id="136"/>
-      <w:bookmarkEnd w:id="137"/>
+      <w:bookmarkStart w:id="70" w:name="Toxicité"/>
+      <w:bookmarkStart w:id="71" w:name="_bookmark32"/>
+      <w:bookmarkEnd w:id="70"/>
+      <w:bookmarkEnd w:id="71"/>
       <w:r>
         <w:rPr>
           <w:rFonts w:ascii="Arial" w:hAnsi="Arial"/>
@@ -33152,11 +32569,11 @@
           <w:sz w:val="24"/>
         </w:rPr>
       </w:pPr>
-      <w:bookmarkStart w:id="138" w:name="Seuil_de_toxicité_actuel"/>
-      <w:bookmarkStart w:id="139" w:name="_bookmark33"/>
-      <w:bookmarkEnd w:id="138"/>
-      <w:bookmarkEnd w:id="139"/>
-      <w:commentRangeStart w:id="140"/>
+      <w:bookmarkStart w:id="72" w:name="Seuil_de_toxicité_actuel"/>
+      <w:bookmarkStart w:id="73" w:name="_bookmark33"/>
+      <w:bookmarkEnd w:id="72"/>
+      <w:bookmarkEnd w:id="73"/>
+      <w:commentRangeStart w:id="74"/>
       <w:r>
         <w:rPr>
           <w:rFonts w:ascii="Arial" w:hAnsi="Arial"/>
@@ -33223,12 +32640,12 @@
         </w:rPr>
         <w:t>actuel</w:t>
       </w:r>
-      <w:commentRangeEnd w:id="140"/>
+      <w:commentRangeEnd w:id="74"/>
       <w:r>
         <w:rPr>
           <w:rStyle w:val="CommentReference"/>
         </w:rPr>
-        <w:commentReference w:id="140"/>
+        <w:commentReference w:id="74"/>
       </w:r>
     </w:p>
     <w:p>
@@ -33238,7 +32655,7 @@
         <w:ind w:left="110" w:right="127" w:firstLine="225"/>
         <w:jc w:val="both"/>
       </w:pPr>
-      <w:commentRangeStart w:id="141"/>
+      <w:commentRangeStart w:id="75"/>
       <w:r>
         <w:rPr>
           <w:w w:val="95"/>
@@ -33402,12 +32819,12 @@
         </w:rPr>
         <w:t xml:space="preserve"> </w:t>
       </w:r>
-      <w:commentRangeEnd w:id="141"/>
+      <w:commentRangeEnd w:id="75"/>
       <w:r>
         <w:rPr>
           <w:rStyle w:val="CommentReference"/>
         </w:rPr>
-        <w:commentReference w:id="141"/>
+        <w:commentReference w:id="75"/>
       </w:r>
       <w:r>
         <w:t>de</w:t>
@@ -33440,12 +32857,11 @@
         <w:t xml:space="preserve"> de 50 ng/mL (125 nmol/L) selon </w:t>
       </w:r>
       <w:proofErr w:type="spellStart"/>
-      <w:proofErr w:type="gramStart"/>
       <w:r>
         <w:rPr>
           <w:b/>
           <w:highlight w:val="yellow"/>
-          <w:rPrChange w:id="142" w:author="Jean Pascal De Bandt" w:date="2023-01-19T09:45:00Z">
+          <w:rPrChange w:id="76" w:author="Jean Pascal De Bandt" w:date="2023-01-19T09:45:00Z">
             <w:rPr>
               <w:b/>
             </w:rPr>
@@ -33458,68 +32874,55 @@
         <w:rPr>
           <w:b/>
           <w:highlight w:val="yellow"/>
-          <w:rPrChange w:id="143" w:author="Jean Pascal De Bandt" w:date="2023-01-19T09:45:00Z">
+          <w:rPrChange w:id="77" w:author="Jean Pascal De Bandt" w:date="2023-01-19T09:45:00Z">
             <w:rPr>
               <w:b/>
             </w:rPr>
           </w:rPrChange>
         </w:rPr>
-        <w:t>!</w:t>
-      </w:r>
-      <w:proofErr w:type="gramEnd"/>
+        <w:t xml:space="preserve">! </w:t>
+      </w:r>
+      <w:r>
+        <w:rPr>
+          <w:highlight w:val="yellow"/>
+          <w:rPrChange w:id="78" w:author="Jean Pascal De Bandt" w:date="2023-01-19T09:45:00Z">
+            <w:rPr/>
+          </w:rPrChange>
+        </w:rPr>
+        <w:t>(</w:t>
+      </w:r>
+      <w:proofErr w:type="spellStart"/>
+      <w:proofErr w:type="gramStart"/>
       <w:r>
         <w:rPr>
           <w:b/>
           <w:highlight w:val="yellow"/>
-          <w:rPrChange w:id="144" w:author="Jean Pascal De Bandt" w:date="2023-01-19T09:45:00Z">
+          <w:rPrChange w:id="79" w:author="Jean Pascal De Bandt" w:date="2023-01-19T09:45:00Z">
             <w:rPr>
               <w:b/>
             </w:rPr>
           </w:rPrChange>
         </w:rPr>
-        <w:t xml:space="preserve"> </w:t>
-      </w:r>
-      <w:r>
-        <w:rPr>
-          <w:highlight w:val="yellow"/>
-          <w:rPrChange w:id="145" w:author="Jean Pascal De Bandt" w:date="2023-01-19T09:45:00Z">
-            <w:rPr/>
-          </w:rPrChange>
-        </w:rPr>
-        <w:t>(</w:t>
-      </w:r>
-      <w:proofErr w:type="spellStart"/>
-      <w:proofErr w:type="gramStart"/>
+        <w:t>iom</w:t>
+      </w:r>
+      <w:proofErr w:type="spellEnd"/>
       <w:r>
         <w:rPr>
           <w:b/>
           <w:highlight w:val="yellow"/>
-          <w:rPrChange w:id="146" w:author="Jean Pascal De Bandt" w:date="2023-01-19T09:45:00Z">
+          <w:rPrChange w:id="80" w:author="Jean Pascal De Bandt" w:date="2023-01-19T09:45:00Z">
             <w:rPr>
               <w:b/>
             </w:rPr>
           </w:rPrChange>
         </w:rPr>
-        <w:t>iom</w:t>
-      </w:r>
-      <w:proofErr w:type="spellEnd"/>
-      <w:r>
-        <w:rPr>
-          <w:b/>
+        <w:t>!</w:t>
+      </w:r>
+      <w:proofErr w:type="gramEnd"/>
+      <w:r>
+        <w:rPr>
           <w:highlight w:val="yellow"/>
-          <w:rPrChange w:id="147" w:author="Jean Pascal De Bandt" w:date="2023-01-19T09:45:00Z">
-            <w:rPr>
-              <w:b/>
-            </w:rPr>
-          </w:rPrChange>
-        </w:rPr>
-        <w:t>!</w:t>
-      </w:r>
-      <w:proofErr w:type="gramEnd"/>
-      <w:r>
-        <w:rPr>
-          <w:highlight w:val="yellow"/>
-          <w:rPrChange w:id="148" w:author="Jean Pascal De Bandt" w:date="2023-01-19T09:45:00Z">
+          <w:rPrChange w:id="81" w:author="Jean Pascal De Bandt" w:date="2023-01-19T09:45:00Z">
             <w:rPr/>
           </w:rPrChange>
         </w:rPr>
@@ -36142,10 +35545,10 @@
           <w:sz w:val="24"/>
         </w:rPr>
       </w:pPr>
-      <w:bookmarkStart w:id="149" w:name="Réévaluation_du_seuil_de_toxicité"/>
-      <w:bookmarkStart w:id="150" w:name="_bookmark34"/>
-      <w:bookmarkEnd w:id="149"/>
-      <w:bookmarkEnd w:id="150"/>
+      <w:bookmarkStart w:id="82" w:name="Réévaluation_du_seuil_de_toxicité"/>
+      <w:bookmarkStart w:id="83" w:name="_bookmark34"/>
+      <w:bookmarkEnd w:id="82"/>
+      <w:bookmarkEnd w:id="83"/>
       <w:r>
         <w:rPr>
           <w:rFonts w:ascii="Arial" w:hAnsi="Arial"/>
@@ -39275,10 +38678,10 @@
           <w:sz w:val="41"/>
         </w:rPr>
       </w:pPr>
-      <w:bookmarkStart w:id="151" w:name="Vitamine_D_et_système_immunitaire"/>
-      <w:bookmarkStart w:id="152" w:name="_bookmark35"/>
-      <w:bookmarkEnd w:id="151"/>
-      <w:bookmarkEnd w:id="152"/>
+      <w:bookmarkStart w:id="84" w:name="Vitamine_D_et_système_immunitaire"/>
+      <w:bookmarkStart w:id="85" w:name="_bookmark35"/>
+      <w:bookmarkEnd w:id="84"/>
+      <w:bookmarkEnd w:id="85"/>
       <w:r>
         <w:rPr>
           <w:rFonts w:ascii="Arial" w:hAnsi="Arial"/>
@@ -39370,10 +38773,10 @@
         <w:spacing w:line="360" w:lineRule="auto"/>
         <w:ind w:hanging="548"/>
       </w:pPr>
-      <w:bookmarkStart w:id="153" w:name="Action_de_la_vitamine_D_sur_les_cellules"/>
-      <w:bookmarkStart w:id="154" w:name="_bookmark36"/>
-      <w:bookmarkEnd w:id="153"/>
-      <w:bookmarkEnd w:id="154"/>
+      <w:bookmarkStart w:id="86" w:name="Action_de_la_vitamine_D_sur_les_cellules"/>
+      <w:bookmarkStart w:id="87" w:name="_bookmark36"/>
+      <w:bookmarkEnd w:id="86"/>
+      <w:bookmarkEnd w:id="87"/>
       <w:r>
         <w:rPr>
           <w:spacing w:val="-1"/>
@@ -39460,7 +38863,7 @@
         <w:ind w:left="110" w:right="127" w:firstLine="225"/>
         <w:jc w:val="both"/>
       </w:pPr>
-      <w:commentRangeStart w:id="155"/>
+      <w:commentRangeStart w:id="88"/>
       <w:r>
         <w:t>La vitamine D exerce son effet sur le système immunitaire grâce à la présence de la 1-α-</w:t>
       </w:r>
@@ -39945,12 +39348,12 @@
       <w:r>
         <w:t>cibles.</w:t>
       </w:r>
-      <w:commentRangeEnd w:id="155"/>
+      <w:commentRangeEnd w:id="88"/>
       <w:r>
         <w:rPr>
           <w:rStyle w:val="CommentReference"/>
         </w:rPr>
-        <w:commentReference w:id="155"/>
+        <w:commentReference w:id="88"/>
       </w:r>
     </w:p>
     <w:p>
@@ -39960,7 +39363,7 @@
         <w:ind w:left="117" w:right="135" w:firstLine="218"/>
         <w:jc w:val="both"/>
       </w:pPr>
-      <w:commentRangeStart w:id="156"/>
+      <w:commentRangeStart w:id="89"/>
       <w:r>
         <w:rPr>
           <w:w w:val="95"/>
@@ -40304,12 +39707,12 @@
       <w:r>
         <w:t>autocrine</w:t>
       </w:r>
-      <w:commentRangeEnd w:id="156"/>
+      <w:commentRangeEnd w:id="89"/>
       <w:r>
         <w:rPr>
           <w:rStyle w:val="CommentReference"/>
         </w:rPr>
-        <w:commentReference w:id="156"/>
+        <w:commentReference w:id="89"/>
       </w:r>
       <w:r>
         <w:t>.</w:t>
@@ -40321,7 +39724,7 @@
         <w:spacing w:before="29" w:line="406" w:lineRule="exact"/>
         <w:ind w:left="117" w:right="124" w:firstLine="218"/>
         <w:jc w:val="both"/>
-        <w:pPrChange w:id="157" w:author="Jean Pascal De Bandt" w:date="2023-01-19T10:46:00Z">
+        <w:pPrChange w:id="90" w:author="Jean Pascal De Bandt" w:date="2023-01-19T10:46:00Z">
           <w:pPr>
             <w:pStyle w:val="BodyText"/>
             <w:spacing w:before="29" w:line="406" w:lineRule="exact"/>
@@ -40914,7 +40317,7 @@
         </w:rPr>
         <w:t xml:space="preserve"> </w:t>
       </w:r>
-      <w:commentRangeStart w:id="158"/>
+      <w:commentRangeStart w:id="91"/>
       <w:r>
         <w:t>grâce</w:t>
       </w:r>
@@ -41005,12 +40408,12 @@
         </w:rPr>
         <w:t xml:space="preserve"> </w:t>
       </w:r>
-      <w:commentRangeEnd w:id="158"/>
+      <w:commentRangeEnd w:id="91"/>
       <w:r>
         <w:rPr>
           <w:rStyle w:val="CommentReference"/>
         </w:rPr>
-        <w:commentReference w:id="158"/>
+        <w:commentReference w:id="91"/>
       </w:r>
       <w:r>
         <w:t>(IFN-γ).</w:t>
@@ -41021,7 +40424,7 @@
         </w:rPr>
         <w:t xml:space="preserve"> </w:t>
       </w:r>
-      <w:commentRangeStart w:id="159"/>
+      <w:commentRangeStart w:id="92"/>
       <w:r>
         <w:t>Plusieurs</w:t>
       </w:r>
@@ -41579,12 +40982,12 @@
       <w:r>
         <w:t>).</w:t>
       </w:r>
-      <w:commentRangeEnd w:id="159"/>
+      <w:commentRangeEnd w:id="92"/>
       <w:r>
         <w:rPr>
           <w:rStyle w:val="CommentReference"/>
         </w:rPr>
-        <w:commentReference w:id="159"/>
+        <w:commentReference w:id="92"/>
       </w:r>
     </w:p>
     <w:p>
@@ -43444,7 +42847,7 @@
         </w:rPr>
         <w:t>pathogènes</w:t>
       </w:r>
-      <w:ins w:id="160" w:author="Jean Pascal De Bandt" w:date="2023-01-19T10:48:00Z">
+      <w:ins w:id="93" w:author="Jean Pascal De Bandt" w:date="2023-01-19T10:48:00Z">
         <w:r>
           <w:rPr>
             <w:w w:val="95"/>
@@ -44602,8 +44005,8 @@
           <w:sz w:val="20"/>
         </w:rPr>
       </w:pPr>
-      <w:bookmarkStart w:id="161" w:name="_bookmark37"/>
-      <w:bookmarkEnd w:id="161"/>
+      <w:bookmarkStart w:id="94" w:name="_bookmark37"/>
+      <w:bookmarkEnd w:id="94"/>
       <w:proofErr w:type="spellStart"/>
       <w:r>
         <w:rPr>
@@ -44801,10 +44204,10 @@
         <w:spacing w:before="163" w:line="400" w:lineRule="auto"/>
         <w:ind w:right="1434"/>
       </w:pPr>
-      <w:bookmarkStart w:id="162" w:name="Mécanisme_d'action_de_la_vitamine_D_sur_"/>
-      <w:bookmarkStart w:id="163" w:name="_bookmark38"/>
-      <w:bookmarkEnd w:id="162"/>
-      <w:bookmarkEnd w:id="163"/>
+      <w:bookmarkStart w:id="95" w:name="Mécanisme_d'action_de_la_vitamine_D_sur_"/>
+      <w:bookmarkStart w:id="96" w:name="_bookmark38"/>
+      <w:bookmarkEnd w:id="95"/>
+      <w:bookmarkEnd w:id="96"/>
       <w:r>
         <w:t>Mécanisme</w:t>
       </w:r>
@@ -45877,10 +45280,10 @@
         </w:tabs>
         <w:spacing w:before="1"/>
       </w:pPr>
-      <w:bookmarkStart w:id="164" w:name="Action_paracrine_et_intracrine"/>
-      <w:bookmarkStart w:id="165" w:name="_bookmark39"/>
-      <w:bookmarkEnd w:id="164"/>
-      <w:bookmarkEnd w:id="165"/>
+      <w:bookmarkStart w:id="97" w:name="Action_paracrine_et_intracrine"/>
+      <w:bookmarkStart w:id="98" w:name="_bookmark39"/>
+      <w:bookmarkEnd w:id="97"/>
+      <w:bookmarkEnd w:id="98"/>
       <w:r>
         <w:rPr>
           <w:w w:val="95"/>
@@ -45953,10 +45356,10 @@
         <w:spacing w:before="1"/>
         <w:ind w:hanging="548"/>
       </w:pPr>
-      <w:bookmarkStart w:id="166" w:name="Dose_de_vitamine_D_nécessaire_à_l'immuni"/>
-      <w:bookmarkStart w:id="167" w:name="_bookmark40"/>
-      <w:bookmarkEnd w:id="166"/>
-      <w:bookmarkEnd w:id="167"/>
+      <w:bookmarkStart w:id="99" w:name="Dose_de_vitamine_D_nécessaire_à_l'immuni"/>
+      <w:bookmarkStart w:id="100" w:name="_bookmark40"/>
+      <w:bookmarkEnd w:id="99"/>
+      <w:bookmarkEnd w:id="100"/>
       <w:r>
         <w:t>Dose</w:t>
       </w:r>
@@ -46217,8 +45620,8 @@
           <w:sz w:val="20"/>
         </w:rPr>
       </w:pPr>
-      <w:bookmarkStart w:id="168" w:name="_bookmark41"/>
-      <w:bookmarkEnd w:id="168"/>
+      <w:bookmarkStart w:id="101" w:name="_bookmark41"/>
+      <w:bookmarkEnd w:id="101"/>
       <w:proofErr w:type="spellStart"/>
       <w:r>
         <w:rPr>
@@ -46622,8 +46025,8 @@
           <w:sz w:val="20"/>
         </w:rPr>
       </w:pPr>
-      <w:bookmarkStart w:id="169" w:name="_bookmark42"/>
-      <w:bookmarkEnd w:id="169"/>
+      <w:bookmarkStart w:id="102" w:name="_bookmark42"/>
+      <w:bookmarkEnd w:id="102"/>
       <w:proofErr w:type="spellStart"/>
       <w:r>
         <w:rPr>
@@ -46954,10 +46357,10 @@
         </w:tabs>
         <w:ind w:hanging="435"/>
       </w:pPr>
-      <w:bookmarkStart w:id="170" w:name="Vitamine_D_et_COVID-19"/>
-      <w:bookmarkStart w:id="171" w:name="_bookmark43"/>
-      <w:bookmarkEnd w:id="170"/>
-      <w:bookmarkEnd w:id="171"/>
+      <w:bookmarkStart w:id="103" w:name="Vitamine_D_et_COVID-19"/>
+      <w:bookmarkStart w:id="104" w:name="_bookmark43"/>
+      <w:bookmarkEnd w:id="103"/>
+      <w:bookmarkEnd w:id="104"/>
       <w:r>
         <w:rPr>
           <w:w w:val="105"/>
@@ -47027,10 +46430,10 @@
         </w:tabs>
         <w:ind w:hanging="548"/>
       </w:pPr>
-      <w:bookmarkStart w:id="172" w:name="Physiopathologie_de_la_COVID-19"/>
-      <w:bookmarkStart w:id="173" w:name="_bookmark44"/>
-      <w:bookmarkEnd w:id="172"/>
-      <w:bookmarkEnd w:id="173"/>
+      <w:bookmarkStart w:id="105" w:name="Physiopathologie_de_la_COVID-19"/>
+      <w:bookmarkStart w:id="106" w:name="_bookmark44"/>
+      <w:bookmarkEnd w:id="105"/>
+      <w:bookmarkEnd w:id="106"/>
       <w:r>
         <w:t>Physiopathologie</w:t>
       </w:r>
@@ -47086,10 +46489,10 @@
         <w:spacing w:line="400" w:lineRule="auto"/>
         <w:ind w:right="484"/>
       </w:pPr>
-      <w:bookmarkStart w:id="174" w:name="Rationnel_physiologique_de_l'usage_de_la"/>
-      <w:bookmarkStart w:id="175" w:name="_bookmark45"/>
-      <w:bookmarkEnd w:id="174"/>
-      <w:bookmarkEnd w:id="175"/>
+      <w:bookmarkStart w:id="107" w:name="Rationnel_physiologique_de_l'usage_de_la"/>
+      <w:bookmarkStart w:id="108" w:name="_bookmark45"/>
+      <w:bookmarkEnd w:id="107"/>
+      <w:bookmarkEnd w:id="108"/>
       <w:r>
         <w:rPr>
           <w:w w:val="95"/>
@@ -47355,10 +46758,10 @@
         </w:tabs>
         <w:ind w:hanging="548"/>
       </w:pPr>
-      <w:bookmarkStart w:id="176" w:name="Etudes_pré-cliniques"/>
-      <w:bookmarkStart w:id="177" w:name="_bookmark46"/>
-      <w:bookmarkEnd w:id="176"/>
-      <w:bookmarkEnd w:id="177"/>
+      <w:bookmarkStart w:id="109" w:name="Etudes_pré-cliniques"/>
+      <w:bookmarkStart w:id="110" w:name="_bookmark46"/>
+      <w:bookmarkEnd w:id="109"/>
+      <w:bookmarkEnd w:id="110"/>
       <w:r>
         <w:rPr>
           <w:w w:val="95"/>
@@ -47485,10 +46888,10 @@
         </w:tabs>
         <w:ind w:hanging="548"/>
       </w:pPr>
-      <w:bookmarkStart w:id="178" w:name="Etudes_cliniques"/>
-      <w:bookmarkStart w:id="179" w:name="_bookmark47"/>
-      <w:bookmarkEnd w:id="178"/>
-      <w:bookmarkEnd w:id="179"/>
+      <w:bookmarkStart w:id="111" w:name="Etudes_cliniques"/>
+      <w:bookmarkStart w:id="112" w:name="_bookmark47"/>
+      <w:bookmarkEnd w:id="111"/>
+      <w:bookmarkEnd w:id="112"/>
       <w:r>
         <w:rPr>
           <w:w w:val="90"/>
@@ -47519,10 +46922,10 @@
           <w:tab w:val="left" w:pos="778"/>
         </w:tabs>
       </w:pPr>
-      <w:bookmarkStart w:id="180" w:name="Etude_en_phase_de_prévention"/>
-      <w:bookmarkStart w:id="181" w:name="_bookmark48"/>
-      <w:bookmarkEnd w:id="180"/>
-      <w:bookmarkEnd w:id="181"/>
+      <w:bookmarkStart w:id="113" w:name="Etude_en_phase_de_prévention"/>
+      <w:bookmarkStart w:id="114" w:name="_bookmark48"/>
+      <w:bookmarkEnd w:id="113"/>
+      <w:bookmarkEnd w:id="114"/>
       <w:r>
         <w:rPr>
           <w:w w:val="95"/>
@@ -47594,10 +46997,10 @@
         </w:tabs>
         <w:spacing w:before="289"/>
       </w:pPr>
-      <w:bookmarkStart w:id="182" w:name="Etudes_en_phase_curative"/>
-      <w:bookmarkStart w:id="183" w:name="_bookmark49"/>
-      <w:bookmarkEnd w:id="182"/>
-      <w:bookmarkEnd w:id="183"/>
+      <w:bookmarkStart w:id="115" w:name="Etudes_en_phase_curative"/>
+      <w:bookmarkStart w:id="116" w:name="_bookmark49"/>
+      <w:bookmarkEnd w:id="115"/>
+      <w:bookmarkEnd w:id="116"/>
       <w:r>
         <w:rPr>
           <w:w w:val="95"/>
@@ -47656,10 +47059,10 @@
         </w:tabs>
         <w:spacing w:before="289"/>
       </w:pPr>
-      <w:bookmarkStart w:id="184" w:name="Etudes_en_phase_réanimation"/>
-      <w:bookmarkStart w:id="185" w:name="_bookmark50"/>
-      <w:bookmarkEnd w:id="184"/>
-      <w:bookmarkEnd w:id="185"/>
+      <w:bookmarkStart w:id="117" w:name="Etudes_en_phase_réanimation"/>
+      <w:bookmarkStart w:id="118" w:name="_bookmark50"/>
+      <w:bookmarkEnd w:id="117"/>
+      <w:bookmarkEnd w:id="118"/>
       <w:r>
         <w:rPr>
           <w:w w:val="95"/>
@@ -48196,10 +47599,10 @@
         </w:tabs>
         <w:ind w:hanging="435"/>
       </w:pPr>
-      <w:bookmarkStart w:id="186" w:name="Conclusion"/>
-      <w:bookmarkStart w:id="187" w:name="_bookmark51"/>
-      <w:bookmarkEnd w:id="186"/>
-      <w:bookmarkEnd w:id="187"/>
+      <w:bookmarkStart w:id="119" w:name="Conclusion"/>
+      <w:bookmarkStart w:id="120" w:name="_bookmark51"/>
+      <w:bookmarkEnd w:id="119"/>
+      <w:bookmarkEnd w:id="120"/>
       <w:r>
         <w:t>Conclusion</w:t>
       </w:r>
@@ -48310,8 +47713,8 @@
         <w:ind w:left="546" w:right="159" w:hanging="430"/>
         <w:jc w:val="both"/>
       </w:pPr>
-      <w:bookmarkStart w:id="188" w:name="_bookmark52"/>
-      <w:bookmarkEnd w:id="188"/>
+      <w:bookmarkStart w:id="121" w:name="_bookmark52"/>
+      <w:bookmarkEnd w:id="121"/>
       <w:r>
         <w:rPr>
           <w:lang w:val="en-US"/>
@@ -48674,8 +48077,8 @@
           <w:lang w:val="en-US"/>
         </w:rPr>
       </w:pPr>
-      <w:bookmarkStart w:id="189" w:name="_bookmark53"/>
-      <w:bookmarkEnd w:id="189"/>
+      <w:bookmarkStart w:id="122" w:name="_bookmark53"/>
+      <w:bookmarkEnd w:id="122"/>
       <w:r>
         <w:rPr>
           <w:lang w:val="en-US"/>
@@ -49092,7 +48495,7 @@
       <w:r>
         <w:rPr>
           <w:lang w:val="en-US"/>
-          <w:rPrChange w:id="190" w:author="Jean Pascal De Bandt" w:date="2023-01-12T13:52:00Z">
+          <w:rPrChange w:id="123" w:author="Jean Pascal De Bandt" w:date="2023-01-12T13:52:00Z">
             <w:rPr/>
           </w:rPrChange>
         </w:rPr>
@@ -49177,7 +48580,7 @@
       <w:r>
         <w:rPr>
           <w:lang w:val="en-US"/>
-          <w:rPrChange w:id="191" w:author="Jean Pascal De Bandt" w:date="2023-01-19T10:32:00Z">
+          <w:rPrChange w:id="124" w:author="Jean Pascal De Bandt" w:date="2023-01-19T10:32:00Z">
             <w:rPr/>
           </w:rPrChange>
         </w:rPr>
@@ -49211,11 +48614,11 @@
         <w:ind w:left="553" w:right="151" w:hanging="437"/>
         <w:jc w:val="both"/>
       </w:pPr>
-      <w:bookmarkStart w:id="192" w:name="_bookmark54"/>
-      <w:bookmarkEnd w:id="192"/>
-      <w:r>
-        <w:rPr>
-          <w:rPrChange w:id="193" w:author="Jean Pascal De Bandt" w:date="2023-01-11T17:56:00Z">
+      <w:bookmarkStart w:id="125" w:name="_bookmark54"/>
+      <w:bookmarkEnd w:id="125"/>
+      <w:r>
+        <w:rPr>
+          <w:rPrChange w:id="126" w:author="Jean Pascal De Bandt" w:date="2023-01-11T17:56:00Z">
             <w:rPr>
               <w:lang w:val="en-US"/>
             </w:rPr>
@@ -49272,8 +48675,8 @@
         <w:ind w:left="553" w:right="125" w:hanging="437"/>
         <w:jc w:val="both"/>
       </w:pPr>
-      <w:bookmarkStart w:id="194" w:name="_bookmark55"/>
-      <w:bookmarkEnd w:id="194"/>
+      <w:bookmarkStart w:id="127" w:name="_bookmark55"/>
+      <w:bookmarkEnd w:id="127"/>
       <w:r>
         <w:rPr>
           <w:w w:val="95"/>
@@ -49408,8 +48811,8 @@
           <w:lang w:val="en-US"/>
         </w:rPr>
       </w:pPr>
-      <w:bookmarkStart w:id="195" w:name="_bookmark56"/>
-      <w:bookmarkEnd w:id="195"/>
+      <w:bookmarkStart w:id="128" w:name="_bookmark56"/>
+      <w:bookmarkEnd w:id="128"/>
       <w:proofErr w:type="spellStart"/>
       <w:r>
         <w:rPr>
@@ -49825,7 +49228,7 @@
       <w:r>
         <w:rPr>
           <w:lang w:val="en-US"/>
-          <w:rPrChange w:id="196" w:author="Jean Pascal De Bandt" w:date="2023-01-11T17:57:00Z">
+          <w:rPrChange w:id="129" w:author="Jean Pascal De Bandt" w:date="2023-01-11T17:57:00Z">
             <w:rPr/>
           </w:rPrChange>
         </w:rPr>
@@ -49866,8 +49269,8 @@
           <w:lang w:val="en-US"/>
         </w:rPr>
       </w:pPr>
-      <w:bookmarkStart w:id="197" w:name="_bookmark57"/>
-      <w:bookmarkEnd w:id="197"/>
+      <w:bookmarkStart w:id="130" w:name="_bookmark57"/>
+      <w:bookmarkEnd w:id="130"/>
       <w:proofErr w:type="spellStart"/>
       <w:r>
         <w:rPr>
@@ -50279,7 +49682,7 @@
       <w:r>
         <w:rPr>
           <w:lang w:val="en-US"/>
-          <w:rPrChange w:id="198" w:author="Jean Pascal De Bandt" w:date="2023-01-11T17:57:00Z">
+          <w:rPrChange w:id="131" w:author="Jean Pascal De Bandt" w:date="2023-01-11T17:57:00Z">
             <w:rPr/>
           </w:rPrChange>
         </w:rPr>
@@ -50316,7 +49719,7 @@
       <w:r>
         <w:rPr>
           <w:lang w:val="en-US"/>
-          <w:rPrChange w:id="199" w:author="Jean Pascal De Bandt" w:date="2023-01-11T17:57:00Z">
+          <w:rPrChange w:id="132" w:author="Jean Pascal De Bandt" w:date="2023-01-11T17:57:00Z">
             <w:rPr/>
           </w:rPrChange>
         </w:rPr>
@@ -50390,8 +49793,8 @@
           <w:lang w:val="en-US"/>
         </w:rPr>
       </w:pPr>
-      <w:bookmarkStart w:id="200" w:name="_bookmark58"/>
-      <w:bookmarkEnd w:id="200"/>
+      <w:bookmarkStart w:id="133" w:name="_bookmark58"/>
+      <w:bookmarkEnd w:id="133"/>
       <w:proofErr w:type="spellStart"/>
       <w:r>
         <w:rPr>
@@ -50724,7 +50127,7 @@
       <w:r>
         <w:rPr>
           <w:lang w:val="en-US"/>
-          <w:rPrChange w:id="201" w:author="Jean Pascal De Bandt" w:date="2023-01-11T17:57:00Z">
+          <w:rPrChange w:id="134" w:author="Jean Pascal De Bandt" w:date="2023-01-11T17:57:00Z">
             <w:rPr/>
           </w:rPrChange>
         </w:rPr>
@@ -50761,7 +50164,7 @@
       <w:r>
         <w:rPr>
           <w:lang w:val="en-US"/>
-          <w:rPrChange w:id="202" w:author="Jean Pascal De Bandt" w:date="2023-01-12T13:52:00Z">
+          <w:rPrChange w:id="135" w:author="Jean Pascal De Bandt" w:date="2023-01-12T13:52:00Z">
             <w:rPr/>
           </w:rPrChange>
         </w:rPr>
@@ -50806,13 +50209,13 @@
         <w:jc w:val="right"/>
         <w:rPr>
           <w:lang w:val="en-US"/>
-          <w:rPrChange w:id="203" w:author="Jean Pascal De Bandt" w:date="2023-01-11T17:58:00Z">
+          <w:rPrChange w:id="136" w:author="Jean Pascal De Bandt" w:date="2023-01-11T17:58:00Z">
             <w:rPr/>
           </w:rPrChange>
         </w:rPr>
       </w:pPr>
-      <w:bookmarkStart w:id="204" w:name="_bookmark59"/>
-      <w:bookmarkEnd w:id="204"/>
+      <w:bookmarkStart w:id="137" w:name="_bookmark59"/>
+      <w:bookmarkEnd w:id="137"/>
       <w:r>
         <w:rPr>
           <w:w w:val="95"/>
@@ -50938,7 +50341,7 @@
           <w:i/>
           <w:w w:val="95"/>
           <w:lang w:val="en-US"/>
-          <w:rPrChange w:id="205" w:author="Jean Pascal De Bandt" w:date="2023-01-11T17:58:00Z">
+          <w:rPrChange w:id="138" w:author="Jean Pascal De Bandt" w:date="2023-01-11T17:58:00Z">
             <w:rPr>
               <w:i/>
               <w:w w:val="95"/>
@@ -50953,7 +50356,7 @@
           <w:spacing w:val="20"/>
           <w:w w:val="95"/>
           <w:lang w:val="en-US"/>
-          <w:rPrChange w:id="206" w:author="Jean Pascal De Bandt" w:date="2023-01-11T17:58:00Z">
+          <w:rPrChange w:id="139" w:author="Jean Pascal De Bandt" w:date="2023-01-11T17:58:00Z">
             <w:rPr>
               <w:i/>
               <w:spacing w:val="20"/>
@@ -50967,7 +50370,7 @@
         <w:rPr>
           <w:w w:val="95"/>
           <w:lang w:val="en-US"/>
-          <w:rPrChange w:id="207" w:author="Jean Pascal De Bandt" w:date="2023-01-11T17:58:00Z">
+          <w:rPrChange w:id="140" w:author="Jean Pascal De Bandt" w:date="2023-01-11T17:58:00Z">
             <w:rPr>
               <w:w w:val="95"/>
             </w:rPr>
@@ -50980,7 +50383,7 @@
           <w:spacing w:val="22"/>
           <w:w w:val="95"/>
           <w:lang w:val="en-US"/>
-          <w:rPrChange w:id="208" w:author="Jean Pascal De Bandt" w:date="2023-01-11T17:58:00Z">
+          <w:rPrChange w:id="141" w:author="Jean Pascal De Bandt" w:date="2023-01-11T17:58:00Z">
             <w:rPr>
               <w:spacing w:val="22"/>
               <w:w w:val="95"/>
@@ -50993,7 +50396,7 @@
         <w:rPr>
           <w:w w:val="95"/>
           <w:lang w:val="en-US"/>
-          <w:rPrChange w:id="209" w:author="Jean Pascal De Bandt" w:date="2023-01-11T17:58:00Z">
+          <w:rPrChange w:id="142" w:author="Jean Pascal De Bandt" w:date="2023-01-11T17:58:00Z">
             <w:rPr>
               <w:w w:val="95"/>
             </w:rPr>
@@ -51006,7 +50409,7 @@
         <w:rPr>
           <w:w w:val="95"/>
           <w:lang w:val="en-US"/>
-          <w:rPrChange w:id="210" w:author="Jean Pascal De Bandt" w:date="2023-01-11T17:58:00Z">
+          <w:rPrChange w:id="143" w:author="Jean Pascal De Bandt" w:date="2023-01-11T17:58:00Z">
             <w:rPr>
               <w:w w:val="95"/>
             </w:rPr>
@@ -51019,7 +50422,7 @@
           <w:spacing w:val="21"/>
           <w:w w:val="95"/>
           <w:lang w:val="en-US"/>
-          <w:rPrChange w:id="211" w:author="Jean Pascal De Bandt" w:date="2023-01-11T17:58:00Z">
+          <w:rPrChange w:id="144" w:author="Jean Pascal De Bandt" w:date="2023-01-11T17:58:00Z">
             <w:rPr>
               <w:spacing w:val="21"/>
               <w:w w:val="95"/>
@@ -51032,7 +50435,7 @@
         <w:rPr>
           <w:w w:val="95"/>
           <w:lang w:val="en-US"/>
-          <w:rPrChange w:id="212" w:author="Jean Pascal De Bandt" w:date="2023-01-11T17:58:00Z">
+          <w:rPrChange w:id="145" w:author="Jean Pascal De Bandt" w:date="2023-01-11T17:58:00Z">
             <w:rPr>
               <w:w w:val="95"/>
             </w:rPr>
@@ -51046,7 +50449,7 @@
           <w:spacing w:val="21"/>
           <w:w w:val="95"/>
           <w:lang w:val="en-US"/>
-          <w:rPrChange w:id="213" w:author="Jean Pascal De Bandt" w:date="2023-01-11T17:58:00Z">
+          <w:rPrChange w:id="146" w:author="Jean Pascal De Bandt" w:date="2023-01-11T17:58:00Z">
             <w:rPr>
               <w:spacing w:val="21"/>
               <w:w w:val="95"/>
@@ -51059,7 +50462,7 @@
         <w:rPr>
           <w:w w:val="95"/>
           <w:lang w:val="en-US"/>
-          <w:rPrChange w:id="214" w:author="Jean Pascal De Bandt" w:date="2023-01-11T17:58:00Z">
+          <w:rPrChange w:id="147" w:author="Jean Pascal De Bandt" w:date="2023-01-11T17:58:00Z">
             <w:rPr>
               <w:w w:val="95"/>
             </w:rPr>
@@ -51075,7 +50478,7 @@
         <w:ind w:left="553"/>
         <w:rPr>
           <w:lang w:val="en-US"/>
-          <w:rPrChange w:id="215" w:author="Jean Pascal De Bandt" w:date="2023-01-11T17:58:00Z">
+          <w:rPrChange w:id="148" w:author="Jean Pascal De Bandt" w:date="2023-01-11T17:58:00Z">
             <w:rPr/>
           </w:rPrChange>
         </w:rPr>
@@ -51085,7 +50488,7 @@
         <w:rPr>
           <w:w w:val="95"/>
           <w:lang w:val="en-US"/>
-          <w:rPrChange w:id="216" w:author="Jean Pascal De Bandt" w:date="2023-01-11T17:58:00Z">
+          <w:rPrChange w:id="149" w:author="Jean Pascal De Bandt" w:date="2023-01-11T17:58:00Z">
             <w:rPr>
               <w:w w:val="95"/>
             </w:rPr>
@@ -51098,7 +50501,7 @@
           <w:spacing w:val="30"/>
           <w:w w:val="95"/>
           <w:lang w:val="en-US"/>
-          <w:rPrChange w:id="217" w:author="Jean Pascal De Bandt" w:date="2023-01-11T17:58:00Z">
+          <w:rPrChange w:id="150" w:author="Jean Pascal De Bandt" w:date="2023-01-11T17:58:00Z">
             <w:rPr>
               <w:spacing w:val="30"/>
               <w:w w:val="95"/>
@@ -51111,7 +50514,7 @@
         <w:rPr>
           <w:w w:val="95"/>
           <w:lang w:val="en-US"/>
-          <w:rPrChange w:id="218" w:author="Jean Pascal De Bandt" w:date="2023-01-11T17:58:00Z">
+          <w:rPrChange w:id="151" w:author="Jean Pascal De Bandt" w:date="2023-01-11T17:58:00Z">
             <w:rPr>
               <w:w w:val="95"/>
             </w:rPr>
@@ -51125,7 +50528,7 @@
           <w:spacing w:val="31"/>
           <w:w w:val="95"/>
           <w:lang w:val="en-US"/>
-          <w:rPrChange w:id="219" w:author="Jean Pascal De Bandt" w:date="2023-01-11T17:58:00Z">
+          <w:rPrChange w:id="152" w:author="Jean Pascal De Bandt" w:date="2023-01-11T17:58:00Z">
             <w:rPr>
               <w:spacing w:val="31"/>
               <w:w w:val="95"/>
@@ -51138,7 +50541,7 @@
         <w:rPr>
           <w:w w:val="95"/>
           <w:lang w:val="en-US"/>
-          <w:rPrChange w:id="220" w:author="Jean Pascal De Bandt" w:date="2023-01-11T17:58:00Z">
+          <w:rPrChange w:id="153" w:author="Jean Pascal De Bandt" w:date="2023-01-11T17:58:00Z">
             <w:rPr>
               <w:w w:val="95"/>
             </w:rPr>
@@ -51151,7 +50554,7 @@
           <w:spacing w:val="30"/>
           <w:w w:val="95"/>
           <w:lang w:val="en-US"/>
-          <w:rPrChange w:id="221" w:author="Jean Pascal De Bandt" w:date="2023-01-11T17:58:00Z">
+          <w:rPrChange w:id="154" w:author="Jean Pascal De Bandt" w:date="2023-01-11T17:58:00Z">
             <w:rPr>
               <w:spacing w:val="30"/>
               <w:w w:val="95"/>
@@ -51166,7 +50569,7 @@
       <w:r>
         <w:rPr>
           <w:lang w:val="en-US"/>
-          <w:rPrChange w:id="222" w:author="Jean Pascal De Bandt" w:date="2023-01-11T17:58:00Z">
+          <w:rPrChange w:id="155" w:author="Jean Pascal De Bandt" w:date="2023-01-11T17:58:00Z">
             <w:rPr/>
           </w:rPrChange>
         </w:rPr>
@@ -51179,7 +50582,7 @@
         <w:rPr>
           <w:w w:val="95"/>
           <w:lang w:val="en-US"/>
-          <w:rPrChange w:id="223" w:author="Jean Pascal De Bandt" w:date="2023-01-11T17:58:00Z">
+          <w:rPrChange w:id="156" w:author="Jean Pascal De Bandt" w:date="2023-01-11T17:58:00Z">
             <w:rPr>
               <w:w w:val="95"/>
             </w:rPr>
@@ -51197,7 +50600,7 @@
         <w:rPr>
           <w:w w:val="95"/>
           <w:lang w:val="en-US"/>
-          <w:rPrChange w:id="224" w:author="Jean Pascal De Bandt" w:date="2023-01-11T17:58:00Z">
+          <w:rPrChange w:id="157" w:author="Jean Pascal De Bandt" w:date="2023-01-11T17:58:00Z">
             <w:rPr>
               <w:w w:val="95"/>
             </w:rPr>
@@ -51213,7 +50616,7 @@
         <w:rPr>
           <w:sz w:val="25"/>
           <w:lang w:val="en-US"/>
-          <w:rPrChange w:id="225" w:author="Jean Pascal De Bandt" w:date="2023-01-11T17:58:00Z">
+          <w:rPrChange w:id="158" w:author="Jean Pascal De Bandt" w:date="2023-01-11T17:58:00Z">
             <w:rPr>
               <w:sz w:val="25"/>
             </w:rPr>
@@ -51230,8 +50633,8 @@
           <w:lang w:val="en-US"/>
         </w:rPr>
       </w:pPr>
-      <w:bookmarkStart w:id="226" w:name="_bookmark60"/>
-      <w:bookmarkEnd w:id="226"/>
+      <w:bookmarkStart w:id="159" w:name="_bookmark60"/>
+      <w:bookmarkEnd w:id="159"/>
       <w:r>
         <w:rPr>
           <w:lang w:val="en-US"/>
@@ -51555,7 +50958,7 @@
       <w:r>
         <w:rPr>
           <w:lang w:val="en-US"/>
-          <w:rPrChange w:id="227" w:author="Jean Pascal De Bandt" w:date="2023-01-11T17:58:00Z">
+          <w:rPrChange w:id="160" w:author="Jean Pascal De Bandt" w:date="2023-01-11T17:58:00Z">
             <w:rPr/>
           </w:rPrChange>
         </w:rPr>
@@ -51591,13 +50994,13 @@
         <w:jc w:val="both"/>
         <w:rPr>
           <w:lang w:val="en-US"/>
-          <w:rPrChange w:id="228" w:author="Jean Pascal De Bandt" w:date="2023-01-11T17:58:00Z">
+          <w:rPrChange w:id="161" w:author="Jean Pascal De Bandt" w:date="2023-01-11T17:58:00Z">
             <w:rPr/>
           </w:rPrChange>
         </w:rPr>
       </w:pPr>
-      <w:bookmarkStart w:id="229" w:name="_bookmark61"/>
-      <w:bookmarkEnd w:id="229"/>
+      <w:bookmarkStart w:id="162" w:name="_bookmark61"/>
+      <w:bookmarkEnd w:id="162"/>
       <w:r>
         <w:rPr>
           <w:lang w:val="en-US"/>
@@ -51936,7 +51339,7 @@
       <w:r>
         <w:rPr>
           <w:lang w:val="en-US"/>
-          <w:rPrChange w:id="230" w:author="Jean Pascal De Bandt" w:date="2023-01-11T17:58:00Z">
+          <w:rPrChange w:id="163" w:author="Jean Pascal De Bandt" w:date="2023-01-11T17:58:00Z">
             <w:rPr/>
           </w:rPrChange>
         </w:rPr>
@@ -51948,7 +51351,7 @@
       <w:r>
         <w:rPr>
           <w:lang w:val="en-US"/>
-          <w:rPrChange w:id="231" w:author="Jean Pascal De Bandt" w:date="2023-01-11T17:58:00Z">
+          <w:rPrChange w:id="164" w:author="Jean Pascal De Bandt" w:date="2023-01-11T17:58:00Z">
             <w:rPr/>
           </w:rPrChange>
         </w:rPr>
@@ -51960,7 +51363,7 @@
       <w:r>
         <w:rPr>
           <w:lang w:val="en-US"/>
-          <w:rPrChange w:id="232" w:author="Jean Pascal De Bandt" w:date="2023-01-11T17:58:00Z">
+          <w:rPrChange w:id="165" w:author="Jean Pascal De Bandt" w:date="2023-01-11T17:58:00Z">
             <w:rPr/>
           </w:rPrChange>
         </w:rPr>
@@ -51976,8 +51379,8 @@
           <w:lang w:val="en-US"/>
         </w:rPr>
       </w:pPr>
-      <w:bookmarkStart w:id="233" w:name="_bookmark62"/>
-      <w:bookmarkEnd w:id="233"/>
+      <w:bookmarkStart w:id="166" w:name="_bookmark62"/>
+      <w:bookmarkEnd w:id="166"/>
       <w:proofErr w:type="spellStart"/>
       <w:r>
         <w:rPr>
@@ -52215,8 +51618,8 @@
           <w:lang w:val="en-US"/>
         </w:rPr>
       </w:pPr>
-      <w:bookmarkStart w:id="234" w:name="_bookmark63"/>
-      <w:bookmarkEnd w:id="234"/>
+      <w:bookmarkStart w:id="167" w:name="_bookmark63"/>
+      <w:bookmarkEnd w:id="167"/>
       <w:proofErr w:type="spellStart"/>
       <w:r>
         <w:rPr>
@@ -52623,7 +52026,7 @@
       <w:r>
         <w:rPr>
           <w:lang w:val="en-US"/>
-          <w:rPrChange w:id="235" w:author="Jean Pascal De Bandt" w:date="2023-01-11T17:58:00Z">
+          <w:rPrChange w:id="168" w:author="Jean Pascal De Bandt" w:date="2023-01-11T17:58:00Z">
             <w:rPr/>
           </w:rPrChange>
         </w:rPr>
@@ -52657,7 +52060,7 @@
       <w:r>
         <w:rPr>
           <w:lang w:val="en-US"/>
-          <w:rPrChange w:id="236" w:author="Jean Pascal De Bandt" w:date="2023-01-11T17:58:00Z">
+          <w:rPrChange w:id="169" w:author="Jean Pascal De Bandt" w:date="2023-01-11T17:58:00Z">
             <w:rPr/>
           </w:rPrChange>
         </w:rPr>
@@ -52691,8 +52094,8 @@
         <w:ind w:left="524" w:right="127" w:hanging="408"/>
         <w:jc w:val="both"/>
       </w:pPr>
-      <w:bookmarkStart w:id="237" w:name="_bookmark64"/>
-      <w:bookmarkEnd w:id="237"/>
+      <w:bookmarkStart w:id="170" w:name="_bookmark64"/>
+      <w:bookmarkEnd w:id="170"/>
       <w:r>
         <w:rPr>
           <w:lang w:val="en-US"/>
@@ -53319,8 +52722,8 @@
           <w:lang w:val="en-US"/>
         </w:rPr>
       </w:pPr>
-      <w:bookmarkStart w:id="238" w:name="_bookmark65"/>
-      <w:bookmarkEnd w:id="238"/>
+      <w:bookmarkStart w:id="171" w:name="_bookmark65"/>
+      <w:bookmarkEnd w:id="171"/>
       <w:proofErr w:type="spellStart"/>
       <w:r>
         <w:rPr>
@@ -53476,6 +52879,7 @@
         </w:rPr>
         <w:t xml:space="preserve"> </w:t>
       </w:r>
+      <w:proofErr w:type="gramStart"/>
       <w:r>
         <w:rPr>
           <w:w w:val="95"/>
@@ -53498,6 +52902,7 @@
         </w:rPr>
         <w:t>:</w:t>
       </w:r>
+      <w:proofErr w:type="gramEnd"/>
       <w:r>
         <w:rPr>
           <w:spacing w:val="18"/>
@@ -53527,7 +52932,7 @@
       <w:r>
         <w:rPr>
           <w:lang w:val="en-US"/>
-          <w:rPrChange w:id="239" w:author="Jean Pascal De Bandt" w:date="2023-01-11T17:58:00Z">
+          <w:rPrChange w:id="172" w:author="Jean Pascal De Bandt" w:date="2023-01-11T17:58:00Z">
             <w:rPr/>
           </w:rPrChange>
         </w:rPr>
@@ -53568,8 +52973,8 @@
           <w:lang w:val="en-US"/>
         </w:rPr>
       </w:pPr>
-      <w:bookmarkStart w:id="240" w:name="_bookmark66"/>
-      <w:bookmarkEnd w:id="240"/>
+      <w:bookmarkStart w:id="173" w:name="_bookmark66"/>
+      <w:bookmarkEnd w:id="173"/>
       <w:proofErr w:type="spellStart"/>
       <w:r>
         <w:t>Cheroutre</w:t>
@@ -53968,7 +53373,7 @@
       <w:r>
         <w:rPr>
           <w:lang w:val="en-US"/>
-          <w:rPrChange w:id="241" w:author="Jean Pascal De Bandt" w:date="2023-01-11T17:58:00Z">
+          <w:rPrChange w:id="174" w:author="Jean Pascal De Bandt" w:date="2023-01-11T17:58:00Z">
             <w:rPr/>
           </w:rPrChange>
         </w:rPr>
@@ -54005,7 +53410,7 @@
       <w:r>
         <w:rPr>
           <w:lang w:val="en-US"/>
-          <w:rPrChange w:id="242" w:author="Jean Pascal De Bandt" w:date="2023-01-11T17:58:00Z">
+          <w:rPrChange w:id="175" w:author="Jean Pascal De Bandt" w:date="2023-01-11T17:58:00Z">
             <w:rPr/>
           </w:rPrChange>
         </w:rPr>
@@ -54064,8 +53469,8 @@
           <w:lang w:val="en-US"/>
         </w:rPr>
       </w:pPr>
-      <w:bookmarkStart w:id="243" w:name="_bookmark67"/>
-      <w:bookmarkEnd w:id="243"/>
+      <w:bookmarkStart w:id="176" w:name="_bookmark67"/>
+      <w:bookmarkEnd w:id="176"/>
       <w:r>
         <w:rPr>
           <w:w w:val="95"/>
@@ -54222,7 +53627,7 @@
       <w:r>
         <w:rPr>
           <w:lang w:val="en-US"/>
-          <w:rPrChange w:id="244" w:author="Jean Pascal De Bandt" w:date="2023-01-11T17:58:00Z">
+          <w:rPrChange w:id="177" w:author="Jean Pascal De Bandt" w:date="2023-01-11T17:58:00Z">
             <w:rPr/>
           </w:rPrChange>
         </w:rPr>
@@ -54260,8 +53665,8 @@
           <w:lang w:val="en-US"/>
         </w:rPr>
       </w:pPr>
-      <w:bookmarkStart w:id="245" w:name="_bookmark68"/>
-      <w:bookmarkEnd w:id="245"/>
+      <w:bookmarkStart w:id="178" w:name="_bookmark68"/>
+      <w:bookmarkEnd w:id="178"/>
       <w:r>
         <w:rPr>
           <w:lang w:val="en-US"/>
@@ -54405,7 +53810,7 @@
       <w:r>
         <w:rPr>
           <w:lang w:val="en-US"/>
-          <w:rPrChange w:id="246" w:author="Jean Pascal De Bandt" w:date="2023-01-11T17:58:00Z">
+          <w:rPrChange w:id="179" w:author="Jean Pascal De Bandt" w:date="2023-01-11T17:58:00Z">
             <w:rPr/>
           </w:rPrChange>
         </w:rPr>
@@ -54443,8 +53848,8 @@
           <w:lang w:val="en-US"/>
         </w:rPr>
       </w:pPr>
-      <w:bookmarkStart w:id="247" w:name="_bookmark69"/>
-      <w:bookmarkEnd w:id="247"/>
+      <w:bookmarkStart w:id="180" w:name="_bookmark69"/>
+      <w:bookmarkEnd w:id="180"/>
       <w:proofErr w:type="spellStart"/>
       <w:r>
         <w:rPr>
@@ -54556,7 +53961,7 @@
       <w:r>
         <w:rPr>
           <w:lang w:val="en-US"/>
-          <w:rPrChange w:id="248" w:author="Jean Pascal De Bandt" w:date="2023-01-11T17:58:00Z">
+          <w:rPrChange w:id="181" w:author="Jean Pascal De Bandt" w:date="2023-01-11T17:58:00Z">
             <w:rPr/>
           </w:rPrChange>
         </w:rPr>
@@ -54594,8 +53999,8 @@
           <w:lang w:val="en-US"/>
         </w:rPr>
       </w:pPr>
-      <w:bookmarkStart w:id="249" w:name="_bookmark70"/>
-      <w:bookmarkEnd w:id="249"/>
+      <w:bookmarkStart w:id="182" w:name="_bookmark70"/>
+      <w:bookmarkEnd w:id="182"/>
       <w:proofErr w:type="spellStart"/>
       <w:r>
         <w:rPr>
@@ -54745,7 +54150,7 @@
       <w:r>
         <w:rPr>
           <w:lang w:val="en-US"/>
-          <w:rPrChange w:id="250" w:author="Jean Pascal De Bandt" w:date="2023-01-11T17:58:00Z">
+          <w:rPrChange w:id="183" w:author="Jean Pascal De Bandt" w:date="2023-01-11T17:58:00Z">
             <w:rPr/>
           </w:rPrChange>
         </w:rPr>
@@ -54782,7 +54187,7 @@
       <w:r>
         <w:rPr>
           <w:lang w:val="en-US"/>
-          <w:rPrChange w:id="251" w:author="Jean Pascal De Bandt" w:date="2023-01-11T17:58:00Z">
+          <w:rPrChange w:id="184" w:author="Jean Pascal De Bandt" w:date="2023-01-11T17:58:00Z">
             <w:rPr/>
           </w:rPrChange>
         </w:rPr>
@@ -54820,8 +54225,8 @@
           <w:lang w:val="en-US"/>
         </w:rPr>
       </w:pPr>
-      <w:bookmarkStart w:id="252" w:name="_bookmark71"/>
-      <w:bookmarkEnd w:id="252"/>
+      <w:bookmarkStart w:id="185" w:name="_bookmark71"/>
+      <w:bookmarkEnd w:id="185"/>
       <w:r>
         <w:rPr>
           <w:w w:val="95"/>
@@ -55248,7 +54653,7 @@
       <w:r>
         <w:rPr>
           <w:lang w:val="en-US"/>
-          <w:rPrChange w:id="253" w:author="Jean Pascal De Bandt" w:date="2023-01-11T17:58:00Z">
+          <w:rPrChange w:id="186" w:author="Jean Pascal De Bandt" w:date="2023-01-11T17:58:00Z">
             <w:rPr/>
           </w:rPrChange>
         </w:rPr>
@@ -55289,8 +54694,8 @@
           <w:lang w:val="en-US"/>
         </w:rPr>
       </w:pPr>
-      <w:bookmarkStart w:id="254" w:name="_bookmark72"/>
-      <w:bookmarkEnd w:id="254"/>
+      <w:bookmarkStart w:id="187" w:name="_bookmark72"/>
+      <w:bookmarkEnd w:id="187"/>
       <w:r>
         <w:rPr>
           <w:w w:val="95"/>
@@ -55488,7 +54893,7 @@
       <w:r>
         <w:rPr>
           <w:lang w:val="en-US"/>
-          <w:rPrChange w:id="255" w:author="Jean Pascal De Bandt" w:date="2023-01-11T17:58:00Z">
+          <w:rPrChange w:id="188" w:author="Jean Pascal De Bandt" w:date="2023-01-11T17:58:00Z">
             <w:rPr/>
           </w:rPrChange>
         </w:rPr>
@@ -55525,8 +54930,8 @@
           <w:lang w:val="en-US"/>
         </w:rPr>
       </w:pPr>
-      <w:bookmarkStart w:id="256" w:name="_bookmark73"/>
-      <w:bookmarkEnd w:id="256"/>
+      <w:bookmarkStart w:id="189" w:name="_bookmark73"/>
+      <w:bookmarkEnd w:id="189"/>
       <w:r>
         <w:rPr>
           <w:lang w:val="en-US"/>
@@ -55547,7 +54952,7 @@
         </w:rPr>
         <w:t xml:space="preserve"> et Robert Heaney. 2007. </w:t>
       </w:r>
-      <w:bookmarkStart w:id="257" w:name="_Hlk125478144"/>
+      <w:bookmarkStart w:id="190" w:name="_Hlk125478144"/>
       <w:r>
         <w:rPr>
           <w:lang w:val="en-US"/>
@@ -55580,7 +54985,7 @@
         </w:rPr>
         <w:t>D”</w:t>
       </w:r>
-      <w:bookmarkEnd w:id="257"/>
+      <w:bookmarkEnd w:id="190"/>
       <w:r>
         <w:rPr>
           <w:lang w:val="en-US"/>
@@ -55791,7 +55196,7 @@
       <w:r>
         <w:rPr>
           <w:lang w:val="en-US"/>
-          <w:rPrChange w:id="258" w:author="Jean Pascal De Bandt" w:date="2023-01-11T17:58:00Z">
+          <w:rPrChange w:id="191" w:author="Jean Pascal De Bandt" w:date="2023-01-11T17:58:00Z">
             <w:rPr/>
           </w:rPrChange>
         </w:rPr>
@@ -55828,7 +55233,7 @@
       <w:r>
         <w:rPr>
           <w:lang w:val="en-US"/>
-          <w:rPrChange w:id="259" w:author="Jean Pascal De Bandt" w:date="2023-01-11T17:58:00Z">
+          <w:rPrChange w:id="192" w:author="Jean Pascal De Bandt" w:date="2023-01-11T17:58:00Z">
             <w:rPr/>
           </w:rPrChange>
         </w:rPr>
@@ -55890,8 +55295,8 @@
           <w:lang w:val="en-US"/>
         </w:rPr>
       </w:pPr>
-      <w:bookmarkStart w:id="260" w:name="_bookmark74"/>
-      <w:bookmarkEnd w:id="260"/>
+      <w:bookmarkStart w:id="193" w:name="_bookmark74"/>
+      <w:bookmarkEnd w:id="193"/>
       <w:r>
         <w:rPr>
           <w:w w:val="95"/>
@@ -56262,7 +55667,7 @@
       <w:r>
         <w:rPr>
           <w:lang w:val="en-US"/>
-          <w:rPrChange w:id="261" w:author="Jean Pascal De Bandt" w:date="2023-01-11T17:58:00Z">
+          <w:rPrChange w:id="194" w:author="Jean Pascal De Bandt" w:date="2023-01-11T17:58:00Z">
             <w:rPr/>
           </w:rPrChange>
         </w:rPr>
@@ -56300,8 +55705,8 @@
           <w:lang w:val="en-US"/>
         </w:rPr>
       </w:pPr>
-      <w:bookmarkStart w:id="262" w:name="_bookmark75"/>
-      <w:bookmarkEnd w:id="262"/>
+      <w:bookmarkStart w:id="195" w:name="_bookmark75"/>
+      <w:bookmarkEnd w:id="195"/>
       <w:proofErr w:type="spellStart"/>
       <w:r>
         <w:rPr>
@@ -56566,7 +55971,7 @@
       <w:r>
         <w:rPr>
           <w:lang w:val="en-US"/>
-          <w:rPrChange w:id="263" w:author="Jean Pascal De Bandt" w:date="2023-01-11T17:58:00Z">
+          <w:rPrChange w:id="196" w:author="Jean Pascal De Bandt" w:date="2023-01-11T17:58:00Z">
             <w:rPr/>
           </w:rPrChange>
         </w:rPr>
@@ -56627,8 +56032,8 @@
           <w:lang w:val="en-US"/>
         </w:rPr>
       </w:pPr>
-      <w:bookmarkStart w:id="264" w:name="_bookmark76"/>
-      <w:bookmarkEnd w:id="264"/>
+      <w:bookmarkStart w:id="197" w:name="_bookmark76"/>
+      <w:bookmarkEnd w:id="197"/>
       <w:proofErr w:type="spellStart"/>
       <w:r>
         <w:rPr>
@@ -56920,7 +56325,7 @@
       <w:r>
         <w:rPr>
           <w:lang w:val="en-US"/>
-          <w:rPrChange w:id="265" w:author="Jean Pascal De Bandt" w:date="2023-01-11T17:59:00Z">
+          <w:rPrChange w:id="198" w:author="Jean Pascal De Bandt" w:date="2023-01-11T17:59:00Z">
             <w:rPr/>
           </w:rPrChange>
         </w:rPr>
@@ -56958,8 +56363,8 @@
           <w:lang w:val="en-US"/>
         </w:rPr>
       </w:pPr>
-      <w:bookmarkStart w:id="266" w:name="_bookmark77"/>
-      <w:bookmarkEnd w:id="266"/>
+      <w:bookmarkStart w:id="199" w:name="_bookmark77"/>
+      <w:bookmarkEnd w:id="199"/>
       <w:proofErr w:type="spellStart"/>
       <w:r>
         <w:rPr>
@@ -57453,7 +56858,7 @@
       <w:r>
         <w:rPr>
           <w:lang w:val="en-US"/>
-          <w:rPrChange w:id="267" w:author="Jean Pascal De Bandt" w:date="2023-01-11T17:59:00Z">
+          <w:rPrChange w:id="200" w:author="Jean Pascal De Bandt" w:date="2023-01-11T17:59:00Z">
             <w:rPr/>
           </w:rPrChange>
         </w:rPr>
@@ -57491,8 +56896,8 @@
           <w:lang w:val="en-US"/>
         </w:rPr>
       </w:pPr>
-      <w:bookmarkStart w:id="268" w:name="_bookmark78"/>
-      <w:bookmarkEnd w:id="268"/>
+      <w:bookmarkStart w:id="201" w:name="_bookmark78"/>
+      <w:bookmarkEnd w:id="201"/>
       <w:proofErr w:type="spellStart"/>
       <w:r>
         <w:t>Hii</w:t>
@@ -57580,7 +56985,7 @@
       <w:r>
         <w:rPr>
           <w:lang w:val="en-US"/>
-          <w:rPrChange w:id="269" w:author="Jean Pascal De Bandt" w:date="2023-01-11T17:59:00Z">
+          <w:rPrChange w:id="202" w:author="Jean Pascal De Bandt" w:date="2023-01-11T17:59:00Z">
             <w:rPr/>
           </w:rPrChange>
         </w:rPr>
@@ -57618,8 +57023,8 @@
           <w:lang w:val="en-US"/>
         </w:rPr>
       </w:pPr>
-      <w:bookmarkStart w:id="270" w:name="_bookmark79"/>
-      <w:bookmarkEnd w:id="270"/>
+      <w:bookmarkStart w:id="203" w:name="_bookmark79"/>
+      <w:bookmarkEnd w:id="203"/>
       <w:r>
         <w:rPr>
           <w:w w:val="95"/>
@@ -57744,7 +57149,7 @@
       <w:r>
         <w:rPr>
           <w:lang w:val="en-US"/>
-          <w:rPrChange w:id="271" w:author="Jean Pascal De Bandt" w:date="2023-01-11T17:59:00Z">
+          <w:rPrChange w:id="204" w:author="Jean Pascal De Bandt" w:date="2023-01-11T17:59:00Z">
             <w:rPr/>
           </w:rPrChange>
         </w:rPr>
@@ -57782,8 +57187,8 @@
           <w:lang w:val="en-US"/>
         </w:rPr>
       </w:pPr>
-      <w:bookmarkStart w:id="272" w:name="_bookmark80"/>
-      <w:bookmarkEnd w:id="272"/>
+      <w:bookmarkStart w:id="205" w:name="_bookmark80"/>
+      <w:bookmarkEnd w:id="205"/>
       <w:r>
         <w:rPr>
           <w:lang w:val="en-US"/>
@@ -57975,7 +57380,7 @@
       <w:r>
         <w:rPr>
           <w:lang w:val="en-US"/>
-          <w:rPrChange w:id="273" w:author="Jean Pascal De Bandt" w:date="2023-01-11T17:59:00Z">
+          <w:rPrChange w:id="206" w:author="Jean Pascal De Bandt" w:date="2023-01-11T17:59:00Z">
             <w:rPr/>
           </w:rPrChange>
         </w:rPr>
@@ -58012,7 +57417,7 @@
       <w:r>
         <w:rPr>
           <w:lang w:val="en-US"/>
-          <w:rPrChange w:id="274" w:author="Jean Pascal De Bandt" w:date="2023-01-11T17:59:00Z">
+          <w:rPrChange w:id="207" w:author="Jean Pascal De Bandt" w:date="2023-01-11T17:59:00Z">
             <w:rPr/>
           </w:rPrChange>
         </w:rPr>
@@ -58060,8 +57465,8 @@
           <w:lang w:val="en-US"/>
         </w:rPr>
       </w:pPr>
-      <w:bookmarkStart w:id="275" w:name="_bookmark81"/>
-      <w:bookmarkEnd w:id="275"/>
+      <w:bookmarkStart w:id="208" w:name="_bookmark81"/>
+      <w:bookmarkEnd w:id="208"/>
       <w:r>
         <w:rPr>
           <w:lang w:val="en-US"/>
@@ -58331,7 +57736,7 @@
       <w:r>
         <w:rPr>
           <w:lang w:val="en-US"/>
-          <w:rPrChange w:id="276" w:author="Jean Pascal De Bandt" w:date="2023-01-11T17:59:00Z">
+          <w:rPrChange w:id="209" w:author="Jean Pascal De Bandt" w:date="2023-01-11T17:59:00Z">
             <w:rPr/>
           </w:rPrChange>
         </w:rPr>
@@ -58368,7 +57773,7 @@
       <w:r>
         <w:rPr>
           <w:lang w:val="en-US"/>
-          <w:rPrChange w:id="277" w:author="Jean Pascal De Bandt" w:date="2023-01-11T17:59:00Z">
+          <w:rPrChange w:id="210" w:author="Jean Pascal De Bandt" w:date="2023-01-11T17:59:00Z">
             <w:rPr/>
           </w:rPrChange>
         </w:rPr>
@@ -58414,8 +57819,8 @@
           <w:lang w:val="en-US"/>
         </w:rPr>
       </w:pPr>
-      <w:bookmarkStart w:id="278" w:name="_bookmark82"/>
-      <w:bookmarkEnd w:id="278"/>
+      <w:bookmarkStart w:id="211" w:name="_bookmark82"/>
+      <w:bookmarkEnd w:id="211"/>
       <w:r>
         <w:rPr>
           <w:lang w:val="en-US"/>
@@ -59089,7 +58494,7 @@
       <w:r>
         <w:rPr>
           <w:lang w:val="en-US"/>
-          <w:rPrChange w:id="279" w:author="Jean Pascal De Bandt" w:date="2023-01-11T17:59:00Z">
+          <w:rPrChange w:id="212" w:author="Jean Pascal De Bandt" w:date="2023-01-11T17:59:00Z">
             <w:rPr/>
           </w:rPrChange>
         </w:rPr>
@@ -59127,8 +58532,8 @@
           <w:lang w:val="en-US"/>
         </w:rPr>
       </w:pPr>
-      <w:bookmarkStart w:id="280" w:name="_bookmark83"/>
-      <w:bookmarkEnd w:id="280"/>
+      <w:bookmarkStart w:id="213" w:name="_bookmark83"/>
+      <w:bookmarkEnd w:id="213"/>
       <w:r>
         <w:rPr>
           <w:w w:val="95"/>
@@ -59306,7 +58711,7 @@
       <w:r>
         <w:rPr>
           <w:lang w:val="en-US"/>
-          <w:rPrChange w:id="281" w:author="Jean Pascal De Bandt" w:date="2023-01-11T17:59:00Z">
+          <w:rPrChange w:id="214" w:author="Jean Pascal De Bandt" w:date="2023-01-11T17:59:00Z">
             <w:rPr/>
           </w:rPrChange>
         </w:rPr>
@@ -59344,8 +58749,8 @@
           <w:lang w:val="en-US"/>
         </w:rPr>
       </w:pPr>
-      <w:bookmarkStart w:id="282" w:name="_bookmark84"/>
-      <w:bookmarkEnd w:id="282"/>
+      <w:bookmarkStart w:id="215" w:name="_bookmark84"/>
+      <w:bookmarkEnd w:id="215"/>
       <w:r>
         <w:rPr>
           <w:lang w:val="en-US"/>
@@ -59581,7 +58986,7 @@
       <w:r>
         <w:rPr>
           <w:lang w:val="en-US"/>
-          <w:rPrChange w:id="283" w:author="Jean Pascal De Bandt" w:date="2023-01-11T17:59:00Z">
+          <w:rPrChange w:id="216" w:author="Jean Pascal De Bandt" w:date="2023-01-11T17:59:00Z">
             <w:rPr/>
           </w:rPrChange>
         </w:rPr>
@@ -59642,8 +59047,8 @@
           <w:lang w:val="en-US"/>
         </w:rPr>
       </w:pPr>
-      <w:bookmarkStart w:id="284" w:name="_bookmark85"/>
-      <w:bookmarkEnd w:id="284"/>
+      <w:bookmarkStart w:id="217" w:name="_bookmark85"/>
+      <w:bookmarkEnd w:id="217"/>
       <w:r>
         <w:rPr>
           <w:lang w:val="en-US"/>
@@ -60061,7 +59466,7 @@
       <w:r>
         <w:rPr>
           <w:lang w:val="en-US"/>
-          <w:rPrChange w:id="285" w:author="Jean Pascal De Bandt" w:date="2023-01-11T17:59:00Z">
+          <w:rPrChange w:id="218" w:author="Jean Pascal De Bandt" w:date="2023-01-11T17:59:00Z">
             <w:rPr/>
           </w:rPrChange>
         </w:rPr>
@@ -60098,7 +59503,7 @@
       <w:r>
         <w:rPr>
           <w:lang w:val="en-US"/>
-          <w:rPrChange w:id="286" w:author="Jean Pascal De Bandt" w:date="2023-01-11T17:59:00Z">
+          <w:rPrChange w:id="219" w:author="Jean Pascal De Bandt" w:date="2023-01-11T17:59:00Z">
             <w:rPr/>
           </w:rPrChange>
         </w:rPr>
@@ -60146,8 +59551,8 @@
           <w:lang w:val="en-US"/>
         </w:rPr>
       </w:pPr>
-      <w:bookmarkStart w:id="287" w:name="_bookmark86"/>
-      <w:bookmarkEnd w:id="287"/>
+      <w:bookmarkStart w:id="220" w:name="_bookmark86"/>
+      <w:bookmarkEnd w:id="220"/>
       <w:r>
         <w:rPr>
           <w:lang w:val="en-US"/>
@@ -60398,7 +59803,7 @@
       <w:r>
         <w:rPr>
           <w:lang w:val="en-US"/>
-          <w:rPrChange w:id="288" w:author="Jean Pascal De Bandt" w:date="2023-01-11T17:59:00Z">
+          <w:rPrChange w:id="221" w:author="Jean Pascal De Bandt" w:date="2023-01-11T17:59:00Z">
             <w:rPr/>
           </w:rPrChange>
         </w:rPr>
@@ -60469,7 +59874,7 @@
       <w:r>
         <w:rPr>
           <w:lang w:val="en-US"/>
-          <w:rPrChange w:id="289" w:author="Jean Pascal De Bandt" w:date="2023-01-11T17:59:00Z">
+          <w:rPrChange w:id="222" w:author="Jean Pascal De Bandt" w:date="2023-01-11T17:59:00Z">
             <w:rPr/>
           </w:rPrChange>
         </w:rPr>
@@ -60507,8 +59912,8 @@
           <w:lang w:val="en-US"/>
         </w:rPr>
       </w:pPr>
-      <w:bookmarkStart w:id="290" w:name="_bookmark87"/>
-      <w:bookmarkEnd w:id="290"/>
+      <w:bookmarkStart w:id="223" w:name="_bookmark87"/>
+      <w:bookmarkEnd w:id="223"/>
       <w:r>
         <w:rPr>
           <w:w w:val="95"/>
@@ -60629,7 +60034,7 @@
       <w:r>
         <w:rPr>
           <w:lang w:val="en-US"/>
-          <w:rPrChange w:id="291" w:author="Jean Pascal De Bandt" w:date="2023-01-11T17:59:00Z">
+          <w:rPrChange w:id="224" w:author="Jean Pascal De Bandt" w:date="2023-01-11T17:59:00Z">
             <w:rPr/>
           </w:rPrChange>
         </w:rPr>
@@ -60666,7 +60071,7 @@
       <w:r>
         <w:rPr>
           <w:lang w:val="en-US"/>
-          <w:rPrChange w:id="292" w:author="Jean Pascal De Bandt" w:date="2023-01-11T17:59:00Z">
+          <w:rPrChange w:id="225" w:author="Jean Pascal De Bandt" w:date="2023-01-11T17:59:00Z">
             <w:rPr/>
           </w:rPrChange>
         </w:rPr>
@@ -60704,8 +60109,8 @@
           <w:lang w:val="en-US"/>
         </w:rPr>
       </w:pPr>
-      <w:bookmarkStart w:id="293" w:name="_bookmark88"/>
-      <w:bookmarkEnd w:id="293"/>
+      <w:bookmarkStart w:id="226" w:name="_bookmark88"/>
+      <w:bookmarkEnd w:id="226"/>
       <w:r>
         <w:rPr>
           <w:lang w:val="en-US"/>
@@ -61095,7 +60500,7 @@
       <w:r>
         <w:rPr>
           <w:lang w:val="en-US"/>
-          <w:rPrChange w:id="294" w:author="Jean Pascal De Bandt" w:date="2023-01-11T17:59:00Z">
+          <w:rPrChange w:id="227" w:author="Jean Pascal De Bandt" w:date="2023-01-11T17:59:00Z">
             <w:rPr/>
           </w:rPrChange>
         </w:rPr>
@@ -61133,8 +60538,8 @@
           <w:i/>
         </w:rPr>
       </w:pPr>
-      <w:bookmarkStart w:id="295" w:name="_bookmark89"/>
-      <w:bookmarkEnd w:id="295"/>
+      <w:bookmarkStart w:id="228" w:name="_bookmark89"/>
+      <w:bookmarkEnd w:id="228"/>
       <w:proofErr w:type="spellStart"/>
       <w:r>
         <w:rPr>
@@ -61403,8 +60808,8 @@
           <w:lang w:val="en-US"/>
         </w:rPr>
       </w:pPr>
-      <w:bookmarkStart w:id="296" w:name="_bookmark90"/>
-      <w:bookmarkEnd w:id="296"/>
+      <w:bookmarkStart w:id="229" w:name="_bookmark90"/>
+      <w:bookmarkEnd w:id="229"/>
       <w:proofErr w:type="spellStart"/>
       <w:r>
         <w:t>Meza-Meza</w:t>
@@ -61633,7 +61038,7 @@
       <w:r>
         <w:rPr>
           <w:lang w:val="en-US"/>
-          <w:rPrChange w:id="297" w:author="Jean Pascal De Bandt" w:date="2023-01-11T17:59:00Z">
+          <w:rPrChange w:id="230" w:author="Jean Pascal De Bandt" w:date="2023-01-11T17:59:00Z">
             <w:rPr/>
           </w:rPrChange>
         </w:rPr>
@@ -61674,8 +61079,8 @@
           <w:lang w:val="en-US"/>
         </w:rPr>
       </w:pPr>
-      <w:bookmarkStart w:id="298" w:name="_bookmark91"/>
-      <w:bookmarkEnd w:id="298"/>
+      <w:bookmarkStart w:id="231" w:name="_bookmark91"/>
+      <w:bookmarkEnd w:id="231"/>
       <w:r>
         <w:rPr>
           <w:lang w:val="en-US"/>
@@ -61817,7 +61222,7 @@
       <w:r>
         <w:rPr>
           <w:lang w:val="en-US"/>
-          <w:rPrChange w:id="299" w:author="Jean Pascal De Bandt" w:date="2023-01-11T17:59:00Z">
+          <w:rPrChange w:id="232" w:author="Jean Pascal De Bandt" w:date="2023-01-11T17:59:00Z">
             <w:rPr/>
           </w:rPrChange>
         </w:rPr>
@@ -61855,8 +61260,8 @@
           <w:lang w:val="en-US"/>
         </w:rPr>
       </w:pPr>
-      <w:bookmarkStart w:id="300" w:name="_bookmark92"/>
-      <w:bookmarkEnd w:id="300"/>
+      <w:bookmarkStart w:id="233" w:name="_bookmark92"/>
+      <w:bookmarkEnd w:id="233"/>
       <w:proofErr w:type="spellStart"/>
       <w:r>
         <w:rPr>
@@ -62382,7 +61787,7 @@
       <w:r>
         <w:rPr>
           <w:lang w:val="en-US"/>
-          <w:rPrChange w:id="301" w:author="Jean Pascal De Bandt" w:date="2023-01-11T17:59:00Z">
+          <w:rPrChange w:id="234" w:author="Jean Pascal De Bandt" w:date="2023-01-11T17:59:00Z">
             <w:rPr/>
           </w:rPrChange>
         </w:rPr>
@@ -62442,8 +61847,8 @@
           <w:lang w:val="en-US"/>
         </w:rPr>
       </w:pPr>
-      <w:bookmarkStart w:id="302" w:name="_bookmark93"/>
-      <w:bookmarkEnd w:id="302"/>
+      <w:bookmarkStart w:id="235" w:name="_bookmark93"/>
+      <w:bookmarkEnd w:id="235"/>
       <w:r>
         <w:rPr>
           <w:lang w:val="en-US"/>
@@ -62652,7 +62057,7 @@
       <w:r>
         <w:rPr>
           <w:lang w:val="en-US"/>
-          <w:rPrChange w:id="303" w:author="Jean Pascal De Bandt" w:date="2023-01-11T17:59:00Z">
+          <w:rPrChange w:id="236" w:author="Jean Pascal De Bandt" w:date="2023-01-11T17:59:00Z">
             <w:rPr/>
           </w:rPrChange>
         </w:rPr>
@@ -62693,8 +62098,8 @@
           <w:lang w:val="en-US"/>
         </w:rPr>
       </w:pPr>
-      <w:bookmarkStart w:id="304" w:name="_bookmark94"/>
-      <w:bookmarkEnd w:id="304"/>
+      <w:bookmarkStart w:id="237" w:name="_bookmark94"/>
+      <w:bookmarkEnd w:id="237"/>
       <w:proofErr w:type="spellStart"/>
       <w:r>
         <w:rPr>
@@ -62980,7 +62385,7 @@
       <w:r>
         <w:rPr>
           <w:lang w:val="en-US"/>
-          <w:rPrChange w:id="305" w:author="Jean Pascal De Bandt" w:date="2023-01-11T17:59:00Z">
+          <w:rPrChange w:id="238" w:author="Jean Pascal De Bandt" w:date="2023-01-11T17:59:00Z">
             <w:rPr/>
           </w:rPrChange>
         </w:rPr>
@@ -63018,8 +62423,8 @@
           <w:lang w:val="en-US"/>
         </w:rPr>
       </w:pPr>
-      <w:bookmarkStart w:id="306" w:name="_bookmark95"/>
-      <w:bookmarkEnd w:id="306"/>
+      <w:bookmarkStart w:id="239" w:name="_bookmark95"/>
+      <w:bookmarkEnd w:id="239"/>
       <w:r>
         <w:rPr>
           <w:lang w:val="en-US"/>
@@ -63348,7 +62753,7 @@
       <w:r>
         <w:rPr>
           <w:lang w:val="en-US"/>
-          <w:rPrChange w:id="307" w:author="Jean Pascal De Bandt" w:date="2023-01-11T17:59:00Z">
+          <w:rPrChange w:id="240" w:author="Jean Pascal De Bandt" w:date="2023-01-11T17:59:00Z">
             <w:rPr/>
           </w:rPrChange>
         </w:rPr>
@@ -63386,8 +62791,8 @@
           <w:lang w:val="en-US"/>
         </w:rPr>
       </w:pPr>
-      <w:bookmarkStart w:id="308" w:name="_bookmark96"/>
-      <w:bookmarkEnd w:id="308"/>
+      <w:bookmarkStart w:id="241" w:name="_bookmark96"/>
+      <w:bookmarkEnd w:id="241"/>
       <w:proofErr w:type="spellStart"/>
       <w:r>
         <w:t>Trang</w:t>
@@ -63621,7 +63026,7 @@
       <w:r>
         <w:rPr>
           <w:lang w:val="en-US"/>
-          <w:rPrChange w:id="309" w:author="Jean Pascal De Bandt" w:date="2023-01-11T18:00:00Z">
+          <w:rPrChange w:id="242" w:author="Jean Pascal De Bandt" w:date="2023-01-11T18:00:00Z">
             <w:rPr/>
           </w:rPrChange>
         </w:rPr>
@@ -63674,8 +63079,8 @@
         <w:ind w:left="553" w:right="125" w:hanging="437"/>
         <w:jc w:val="both"/>
       </w:pPr>
-      <w:bookmarkStart w:id="310" w:name="_bookmark97"/>
-      <w:bookmarkEnd w:id="310"/>
+      <w:bookmarkStart w:id="243" w:name="_bookmark97"/>
+      <w:bookmarkEnd w:id="243"/>
       <w:proofErr w:type="spellStart"/>
       <w:r>
         <w:t>Veugelers</w:t>
@@ -63768,8 +63173,8 @@
         <w:ind w:left="553" w:right="125" w:hanging="437"/>
         <w:jc w:val="both"/>
       </w:pPr>
-      <w:bookmarkStart w:id="311" w:name="_bookmark98"/>
-      <w:bookmarkEnd w:id="311"/>
+      <w:bookmarkStart w:id="244" w:name="_bookmark98"/>
+      <w:bookmarkEnd w:id="244"/>
       <w:r>
         <w:rPr>
           <w:w w:val="95"/>
@@ -63997,7 +63402,7 @@
       </w:r>
     </w:p>
   </w:comment>
-  <w:comment w:id="54" w:author="Jean Pascal De Bandt" w:date="2023-01-12T10:03:00Z" w:initials="JPDB">
+  <w:comment w:id="52" w:author="Jean Pascal De Bandt" w:date="2023-01-12T10:03:00Z" w:initials="JPDB">
     <w:p>
       <w:pPr>
         <w:pStyle w:val="CommentText"/>
@@ -64092,7 +63497,7 @@
       </w:r>
     </w:p>
   </w:comment>
-  <w:comment w:id="55" w:author="Jean Pascal De Bandt" w:date="2023-01-12T12:21:00Z" w:initials="JPDB">
+  <w:comment w:id="53" w:author="Jean Pascal De Bandt" w:date="2023-01-12T12:21:00Z" w:initials="JPDB">
     <w:p>
       <w:pPr>
         <w:pStyle w:val="CommentText"/>
@@ -64108,7 +63513,7 @@
       </w:r>
     </w:p>
   </w:comment>
-  <w:comment w:id="59" w:author="Jean Pascal De Bandt" w:date="2023-01-12T12:48:00Z" w:initials="JPDB">
+  <w:comment w:id="57" w:author="Jean Pascal De Bandt" w:date="2023-01-12T12:48:00Z" w:initials="JPDB">
     <w:p>
       <w:pPr>
         <w:pStyle w:val="CommentText"/>
@@ -64124,7 +63529,7 @@
       </w:r>
     </w:p>
   </w:comment>
-  <w:comment w:id="65" w:author="Jean Pascal De Bandt" w:date="2023-01-12T17:09:00Z" w:initials="JPDB">
+  <w:comment w:id="59" w:author="Jean Pascal De Bandt" w:date="2023-01-12T17:09:00Z" w:initials="JPDB">
     <w:p>
       <w:pPr>
         <w:pStyle w:val="CommentText"/>
@@ -64140,7 +63545,7 @@
       </w:r>
     </w:p>
   </w:comment>
-  <w:comment w:id="68" w:author="Jean Pascal De Bandt" w:date="2023-01-18T15:43:00Z" w:initials="JPDB">
+  <w:comment w:id="62" w:author="Jean Pascal De Bandt" w:date="2023-01-18T15:43:00Z" w:initials="JPDB">
     <w:p>
       <w:pPr>
         <w:pStyle w:val="CommentText"/>
@@ -64160,7 +63565,7 @@
       </w:r>
     </w:p>
   </w:comment>
-  <w:comment w:id="69" w:author="Jean Pascal De Bandt" w:date="2023-01-13T09:34:00Z" w:initials="JPDB">
+  <w:comment w:id="63" w:author="Jean Pascal De Bandt" w:date="2023-01-13T09:34:00Z" w:initials="JPDB">
     <w:p>
       <w:pPr>
         <w:pStyle w:val="CommentText"/>
@@ -64176,7 +63581,7 @@
       </w:r>
     </w:p>
   </w:comment>
-  <w:comment w:id="104" w:author="Jean Pascal De Bandt" w:date="2023-01-17T17:20:00Z" w:initials="JPDB">
+  <w:comment w:id="64" w:author="Jean Pascal De Bandt" w:date="2023-01-17T17:20:00Z" w:initials="JPDB">
     <w:p>
       <w:pPr>
         <w:pStyle w:val="CommentText"/>
@@ -64192,7 +63597,7 @@
       </w:r>
     </w:p>
   </w:comment>
-  <w:comment w:id="120" w:author="Jean Pascal De Bandt" w:date="2023-01-17T17:37:00Z" w:initials="JPDB">
+  <w:comment w:id="66" w:author="Jean Pascal De Bandt" w:date="2023-01-17T17:37:00Z" w:initials="JPDB">
     <w:p>
       <w:pPr>
         <w:pStyle w:val="CommentText"/>
@@ -64309,7 +63714,7 @@
       </w:r>
     </w:p>
   </w:comment>
-  <w:comment w:id="130" w:author="Jean Pascal De Bandt" w:date="2023-01-18T15:47:00Z" w:initials="JPDB">
+  <w:comment w:id="69" w:author="Jean Pascal De Bandt" w:date="2023-01-18T15:47:00Z" w:initials="JPDB">
     <w:p>
       <w:pPr>
         <w:pStyle w:val="CommentText"/>
@@ -64325,7 +63730,7 @@
       </w:r>
     </w:p>
   </w:comment>
-  <w:comment w:id="140" w:author="Jean Pascal De Bandt" w:date="2023-01-19T10:16:00Z" w:initials="JPDB">
+  <w:comment w:id="74" w:author="Jean Pascal De Bandt" w:date="2023-01-19T10:16:00Z" w:initials="JPDB">
     <w:p>
       <w:pPr>
         <w:pStyle w:val="CommentText"/>
@@ -64341,7 +63746,7 @@
       </w:r>
     </w:p>
   </w:comment>
-  <w:comment w:id="141" w:author="Jean Pascal De Bandt" w:date="2023-01-19T09:56:00Z" w:initials="JPDB">
+  <w:comment w:id="75" w:author="Jean Pascal De Bandt" w:date="2023-01-19T09:56:00Z" w:initials="JPDB">
     <w:p>
       <w:pPr>
         <w:pStyle w:val="CommentText"/>
@@ -64357,7 +63762,7 @@
       </w:r>
     </w:p>
   </w:comment>
-  <w:comment w:id="155" w:author="Jean Pascal De Bandt" w:date="2023-01-19T10:32:00Z" w:initials="JPDB">
+  <w:comment w:id="88" w:author="Jean Pascal De Bandt" w:date="2023-01-19T10:32:00Z" w:initials="JPDB">
     <w:p>
       <w:pPr>
         <w:pStyle w:val="CommentText"/>
@@ -64373,7 +63778,7 @@
       </w:r>
     </w:p>
   </w:comment>
-  <w:comment w:id="156" w:author="Jean Pascal De Bandt" w:date="2023-01-19T10:46:00Z" w:initials="JPDB">
+  <w:comment w:id="89" w:author="Jean Pascal De Bandt" w:date="2023-01-19T10:46:00Z" w:initials="JPDB">
     <w:p>
       <w:pPr>
         <w:pStyle w:val="CommentText"/>
@@ -64389,7 +63794,7 @@
       </w:r>
     </w:p>
   </w:comment>
-  <w:comment w:id="158" w:author="Jean Pascal De Bandt" w:date="2023-01-19T10:46:00Z" w:initials="JPDB">
+  <w:comment w:id="91" w:author="Jean Pascal De Bandt" w:date="2023-01-19T10:46:00Z" w:initials="JPDB">
     <w:p>
       <w:pPr>
         <w:pStyle w:val="CommentText"/>
@@ -64405,7 +63810,7 @@
       </w:r>
     </w:p>
   </w:comment>
-  <w:comment w:id="159" w:author="Jean Pascal De Bandt" w:date="2023-01-19T10:47:00Z" w:initials="JPDB">
+  <w:comment w:id="92" w:author="Jean Pascal De Bandt" w:date="2023-01-19T10:47:00Z" w:initials="JPDB">
     <w:p>
       <w:pPr>
         <w:pStyle w:val="CommentText"/>

</xml_diff>